<commit_message>
Installations und Verwendungsanleitung aktualisiert
</commit_message>
<xml_diff>
--- a/Installations_Verwendungsanleitung.docx
+++ b/Installations_Verwendungsanleitung.docx
@@ -1,6 +1,6 @@
 
 <file path=word/document.xml><?xml version="1.0" encoding="utf-8"?>
-<w:document xmlns:wpc="http://schemas.microsoft.com/office/word/2010/wordprocessingCanvas" xmlns:cx="http://schemas.microsoft.com/office/drawing/2014/chartex" xmlns:cx1="http://schemas.microsoft.com/office/drawing/2015/9/8/chartex" xmlns:cx2="http://schemas.microsoft.com/office/drawing/2015/10/21/chartex" xmlns:cx3="http://schemas.microsoft.com/office/drawing/2016/5/9/chartex" xmlns:cx4="http://schemas.microsoft.com/office/drawing/2016/5/10/chartex" xmlns:cx5="http://schemas.microsoft.com/office/drawing/2016/5/11/chartex" xmlns:cx6="http://schemas.microsoft.com/office/drawing/2016/5/12/chartex" xmlns:cx7="http://schemas.microsoft.com/office/drawing/2016/5/13/chartex" xmlns:cx8="http://schemas.microsoft.com/office/drawing/2016/5/14/chartex" xmlns:mc="http://schemas.openxmlformats.org/markup-compatibility/2006" xmlns:aink="http://schemas.microsoft.com/office/drawing/2016/ink" xmlns:am3d="http://schemas.microsoft.com/office/drawing/2017/model3d" xmlns:o="urn:schemas-microsoft-com:office:office" xmlns:r="http://schemas.openxmlformats.org/officeDocument/2006/relationships" xmlns:m="http://schemas.openxmlformats.org/officeDocument/2006/math" xmlns:v="urn:schemas-microsoft-com:vml" xmlns:wp14="http://schemas.microsoft.com/office/word/2010/wordprocessingDrawing" xmlns:wp="http://schemas.openxmlformats.org/drawingml/2006/wordprocessingDrawing" xmlns:w10="urn:schemas-microsoft-com:office:word" xmlns:w="http://schemas.openxmlformats.org/wordprocessingml/2006/main" xmlns:w14="http://schemas.microsoft.com/office/word/2010/wordml" xmlns:w15="http://schemas.microsoft.com/office/word/2012/wordml" xmlns:w16cex="http://schemas.microsoft.com/office/word/2018/wordml/cex" xmlns:w16cid="http://schemas.microsoft.com/office/word/2016/wordml/cid" xmlns:w16="http://schemas.microsoft.com/office/word/2018/wordml" xmlns:w16se="http://schemas.microsoft.com/office/word/2015/wordml/symex" xmlns:wpg="http://schemas.microsoft.com/office/word/2010/wordprocessingGroup" xmlns:wpi="http://schemas.microsoft.com/office/word/2010/wordprocessingInk" xmlns:wne="http://schemas.microsoft.com/office/word/2006/wordml" xmlns:wps="http://schemas.microsoft.com/office/word/2010/wordprocessingShape" mc:Ignorable="w14 w15 w16se w16cid w16 w16cex wp14">
+<w:document xmlns:wpc="http://schemas.microsoft.com/office/word/2010/wordprocessingCanvas" xmlns:cx="http://schemas.microsoft.com/office/drawing/2014/chartex" xmlns:cx1="http://schemas.microsoft.com/office/drawing/2015/9/8/chartex" xmlns:cx2="http://schemas.microsoft.com/office/drawing/2015/10/21/chartex" xmlns:cx3="http://schemas.microsoft.com/office/drawing/2016/5/9/chartex" xmlns:cx4="http://schemas.microsoft.com/office/drawing/2016/5/10/chartex" xmlns:cx5="http://schemas.microsoft.com/office/drawing/2016/5/11/chartex" xmlns:cx6="http://schemas.microsoft.com/office/drawing/2016/5/12/chartex" xmlns:cx7="http://schemas.microsoft.com/office/drawing/2016/5/13/chartex" xmlns:cx8="http://schemas.microsoft.com/office/drawing/2016/5/14/chartex" xmlns:mc="http://schemas.openxmlformats.org/markup-compatibility/2006" xmlns:aink="http://schemas.microsoft.com/office/drawing/2016/ink" xmlns:am3d="http://schemas.microsoft.com/office/drawing/2017/model3d" xmlns:o="urn:schemas-microsoft-com:office:office" xmlns:r="http://schemas.openxmlformats.org/officeDocument/2006/relationships" xmlns:m="http://schemas.openxmlformats.org/officeDocument/2006/math" xmlns:v="urn:schemas-microsoft-com:vml" xmlns:wp14="http://schemas.microsoft.com/office/word/2010/wordprocessingDrawing" xmlns:wp="http://schemas.openxmlformats.org/drawingml/2006/wordprocessingDrawing" xmlns:w10="urn:schemas-microsoft-com:office:word" xmlns:w="http://schemas.openxmlformats.org/wordprocessingml/2006/main" xmlns:w14="http://schemas.microsoft.com/office/word/2010/wordml" xmlns:w15="http://schemas.microsoft.com/office/word/2012/wordml" xmlns:w16cex="http://schemas.microsoft.com/office/word/2018/wordml/cex" xmlns:w16cid="http://schemas.microsoft.com/office/word/2016/wordml/cid" xmlns:w16="http://schemas.microsoft.com/office/word/2018/wordml" xmlns:w16sdtdh="http://schemas.microsoft.com/office/word/2020/wordml/sdtdatahash" xmlns:w16se="http://schemas.microsoft.com/office/word/2015/wordml/symex" xmlns:wpg="http://schemas.microsoft.com/office/word/2010/wordprocessingGroup" xmlns:wpi="http://schemas.microsoft.com/office/word/2010/wordprocessingInk" xmlns:wne="http://schemas.microsoft.com/office/word/2006/wordml" xmlns:wps="http://schemas.microsoft.com/office/word/2010/wordprocessingShape" mc:Ignorable="w14 w15 w16se w16cid w16 w16cex w16sdtdh wp14">
   <w:body>
     <w:p>
       <w:pPr>
@@ -18,7 +18,25 @@
           <w:b/>
           <w:bCs/>
         </w:rPr>
-        <w:t xml:space="preserve">Train the Brain </w:t>
+        <w:t xml:space="preserve">Train </w:t>
+      </w:r>
+      <w:proofErr w:type="spellStart"/>
+      <w:r>
+        <w:rPr>
+          <w:rFonts w:ascii="Arial" w:hAnsi="Arial" w:cs="Arial"/>
+          <w:b/>
+          <w:bCs/>
+        </w:rPr>
+        <w:t>the</w:t>
+      </w:r>
+      <w:proofErr w:type="spellEnd"/>
+      <w:r>
+        <w:rPr>
+          <w:rFonts w:ascii="Arial" w:hAnsi="Arial" w:cs="Arial"/>
+          <w:b/>
+          <w:bCs/>
+        </w:rPr>
+        <w:t xml:space="preserve"> Brain </w:t>
       </w:r>
     </w:p>
     <w:p>
@@ -47,7 +65,7 @@
     </w:p>
     <w:p/>
     <w:p/>
-    <w:bookmarkStart w:id="0" w:name="_Toc93405206" w:displacedByCustomXml="next"/>
+    <w:bookmarkStart w:id="0" w:name="_Toc93735859" w:displacedByCustomXml="next"/>
     <w:sdt>
       <w:sdtPr>
         <w:rPr>
@@ -118,7 +136,7 @@
           <w:r>
             <w:fldChar w:fldCharType="separate"/>
           </w:r>
-          <w:hyperlink w:anchor="_Toc93405206" w:history="1">
+          <w:hyperlink w:anchor="_Toc93735859" w:history="1">
             <w:r>
               <w:rPr>
                 <w:rStyle w:val="Hyperlink"/>
@@ -146,7 +164,7 @@
                 <w:noProof/>
                 <w:webHidden/>
               </w:rPr>
-              <w:instrText xml:space="preserve"> PAGEREF _Toc93405206 \h </w:instrText>
+              <w:instrText xml:space="preserve"> PAGEREF _Toc93735859 \h </w:instrText>
             </w:r>
             <w:r>
               <w:rPr>
@@ -193,13 +211,13 @@
               <w:lang w:eastAsia="de-CH"/>
             </w:rPr>
           </w:pPr>
-          <w:hyperlink w:anchor="_Toc93405207" w:history="1">
+          <w:hyperlink w:anchor="_Toc93735860" w:history="1">
             <w:r>
               <w:rPr>
                 <w:rStyle w:val="Hyperlink"/>
                 <w:noProof/>
               </w:rPr>
-              <w:t>Installation Datenbank</w:t>
+              <w:t>Technische Voraussetzungen</w:t>
             </w:r>
             <w:r>
               <w:rPr>
@@ -220,7 +238,7 @@
                 <w:noProof/>
                 <w:webHidden/>
               </w:rPr>
-              <w:instrText xml:space="preserve"> PAGEREF _Toc93405207 \h </w:instrText>
+              <w:instrText xml:space="preserve"> PAGEREF _Toc93735860 \h </w:instrText>
             </w:r>
             <w:r>
               <w:rPr>
@@ -267,13 +285,13 @@
               <w:lang w:eastAsia="de-CH"/>
             </w:rPr>
           </w:pPr>
-          <w:hyperlink w:anchor="_Toc93405208" w:history="1">
+          <w:hyperlink w:anchor="_Toc93735861" w:history="1">
             <w:r>
               <w:rPr>
                 <w:rStyle w:val="Hyperlink"/>
                 <w:noProof/>
               </w:rPr>
-              <w:t>Anlegen der Datenbank</w:t>
+              <w:t>Download Java JDK</w:t>
             </w:r>
             <w:r>
               <w:rPr>
@@ -294,7 +312,7 @@
                 <w:noProof/>
                 <w:webHidden/>
               </w:rPr>
-              <w:instrText xml:space="preserve"> PAGEREF _Toc93405208 \h </w:instrText>
+              <w:instrText xml:space="preserve"> PAGEREF _Toc93735861 \h </w:instrText>
             </w:r>
             <w:r>
               <w:rPr>
@@ -341,13 +359,13 @@
               <w:lang w:eastAsia="de-CH"/>
             </w:rPr>
           </w:pPr>
-          <w:hyperlink w:anchor="_Toc93405209" w:history="1">
+          <w:hyperlink w:anchor="_Toc93735862" w:history="1">
             <w:r>
               <w:rPr>
                 <w:rStyle w:val="Hyperlink"/>
                 <w:noProof/>
               </w:rPr>
-              <w:t>Benutzer (optional)</w:t>
+              <w:t>Download IntelliJ Community Edition</w:t>
             </w:r>
             <w:r>
               <w:rPr>
@@ -368,7 +386,7 @@
                 <w:noProof/>
                 <w:webHidden/>
               </w:rPr>
-              <w:instrText xml:space="preserve"> PAGEREF _Toc93405209 \h </w:instrText>
+              <w:instrText xml:space="preserve"> PAGEREF _Toc93735862 \h </w:instrText>
             </w:r>
             <w:r>
               <w:rPr>
@@ -401,25 +419,27 @@
         </w:p>
         <w:p>
           <w:pPr>
-            <w:pStyle w:val="Verzeichnis3"/>
+            <w:pStyle w:val="Verzeichnis1"/>
             <w:tabs>
               <w:tab w:val="right" w:leader="dot" w:pos="9061"/>
             </w:tabs>
             <w:rPr>
               <w:rFonts w:asciiTheme="minorHAnsi" w:eastAsiaTheme="minorEastAsia" w:hAnsiTheme="minorHAnsi" w:cstheme="minorBidi"/>
+              <w:b w:val="0"/>
+              <w:bCs w:val="0"/>
               <w:noProof/>
               <w:sz w:val="22"/>
               <w:szCs w:val="22"/>
               <w:lang w:eastAsia="de-CH"/>
             </w:rPr>
           </w:pPr>
-          <w:hyperlink w:anchor="_Toc93405210" w:history="1">
+          <w:hyperlink w:anchor="_Toc93735863" w:history="1">
             <w:r>
               <w:rPr>
                 <w:rStyle w:val="Hyperlink"/>
                 <w:noProof/>
               </w:rPr>
-              <w:t>Benutzer anlegen</w:t>
+              <w:t>Installation Datenbank</w:t>
             </w:r>
             <w:r>
               <w:rPr>
@@ -440,7 +460,7 @@
                 <w:noProof/>
                 <w:webHidden/>
               </w:rPr>
-              <w:instrText xml:space="preserve"> PAGEREF _Toc93405210 \h </w:instrText>
+              <w:instrText xml:space="preserve"> PAGEREF _Toc93735863 \h </w:instrText>
             </w:r>
             <w:r>
               <w:rPr>
@@ -460,79 +480,7 @@
                 <w:noProof/>
                 <w:webHidden/>
               </w:rPr>
-              <w:t>2</w:t>
-            </w:r>
-            <w:r>
-              <w:rPr>
-                <w:noProof/>
-                <w:webHidden/>
-              </w:rPr>
-              <w:fldChar w:fldCharType="end"/>
-            </w:r>
-          </w:hyperlink>
-        </w:p>
-        <w:p>
-          <w:pPr>
-            <w:pStyle w:val="Verzeichnis3"/>
-            <w:tabs>
-              <w:tab w:val="right" w:leader="dot" w:pos="9061"/>
-            </w:tabs>
-            <w:rPr>
-              <w:rFonts w:asciiTheme="minorHAnsi" w:eastAsiaTheme="minorEastAsia" w:hAnsiTheme="minorHAnsi" w:cstheme="minorBidi"/>
-              <w:noProof/>
-              <w:sz w:val="22"/>
-              <w:szCs w:val="22"/>
-              <w:lang w:eastAsia="de-CH"/>
-            </w:rPr>
-          </w:pPr>
-          <w:hyperlink w:anchor="_Toc93405211" w:history="1">
-            <w:r>
-              <w:rPr>
-                <w:rStyle w:val="Hyperlink"/>
-                <w:noProof/>
-              </w:rPr>
-              <w:t>Erteilen der Berechtigung</w:t>
-            </w:r>
-            <w:r>
-              <w:rPr>
-                <w:noProof/>
-                <w:webHidden/>
-              </w:rPr>
-              <w:tab/>
-            </w:r>
-            <w:r>
-              <w:rPr>
-                <w:noProof/>
-                <w:webHidden/>
-              </w:rPr>
-              <w:fldChar w:fldCharType="begin"/>
-            </w:r>
-            <w:r>
-              <w:rPr>
-                <w:noProof/>
-                <w:webHidden/>
-              </w:rPr>
-              <w:instrText xml:space="preserve"> PAGEREF _Toc93405211 \h </w:instrText>
-            </w:r>
-            <w:r>
-              <w:rPr>
-                <w:noProof/>
-                <w:webHidden/>
-              </w:rPr>
-            </w:r>
-            <w:r>
-              <w:rPr>
-                <w:noProof/>
-                <w:webHidden/>
-              </w:rPr>
-              <w:fldChar w:fldCharType="separate"/>
-            </w:r>
-            <w:r>
-              <w:rPr>
-                <w:noProof/>
-                <w:webHidden/>
-              </w:rPr>
-              <w:t>2</w:t>
+              <w:t>3</w:t>
             </w:r>
             <w:r>
               <w:rPr>
@@ -559,13 +507,13 @@
               <w:lang w:eastAsia="de-CH"/>
             </w:rPr>
           </w:pPr>
-          <w:hyperlink w:anchor="_Toc93405212" w:history="1">
+          <w:hyperlink w:anchor="_Toc93735864" w:history="1">
             <w:r>
               <w:rPr>
                 <w:rStyle w:val="Hyperlink"/>
                 <w:noProof/>
               </w:rPr>
-              <w:t>Erstellen der benötigten Tabellen</w:t>
+              <w:t>Anlegen der Datenbank</w:t>
             </w:r>
             <w:r>
               <w:rPr>
@@ -586,7 +534,81 @@
                 <w:noProof/>
                 <w:webHidden/>
               </w:rPr>
-              <w:instrText xml:space="preserve"> PAGEREF _Toc93405212 \h </w:instrText>
+              <w:instrText xml:space="preserve"> PAGEREF _Toc93735864 \h </w:instrText>
+            </w:r>
+            <w:r>
+              <w:rPr>
+                <w:noProof/>
+                <w:webHidden/>
+              </w:rPr>
+            </w:r>
+            <w:r>
+              <w:rPr>
+                <w:noProof/>
+                <w:webHidden/>
+              </w:rPr>
+              <w:fldChar w:fldCharType="separate"/>
+            </w:r>
+            <w:r>
+              <w:rPr>
+                <w:noProof/>
+                <w:webHidden/>
+              </w:rPr>
+              <w:t>3</w:t>
+            </w:r>
+            <w:r>
+              <w:rPr>
+                <w:noProof/>
+                <w:webHidden/>
+              </w:rPr>
+              <w:fldChar w:fldCharType="end"/>
+            </w:r>
+          </w:hyperlink>
+        </w:p>
+        <w:p>
+          <w:pPr>
+            <w:pStyle w:val="Verzeichnis2"/>
+            <w:tabs>
+              <w:tab w:val="right" w:leader="dot" w:pos="9061"/>
+            </w:tabs>
+            <w:rPr>
+              <w:rFonts w:asciiTheme="minorHAnsi" w:eastAsiaTheme="minorEastAsia" w:hAnsiTheme="minorHAnsi" w:cstheme="minorBidi"/>
+              <w:i w:val="0"/>
+              <w:iCs w:val="0"/>
+              <w:noProof/>
+              <w:sz w:val="22"/>
+              <w:szCs w:val="22"/>
+              <w:lang w:eastAsia="de-CH"/>
+            </w:rPr>
+          </w:pPr>
+          <w:hyperlink w:anchor="_Toc93735865" w:history="1">
+            <w:r>
+              <w:rPr>
+                <w:rStyle w:val="Hyperlink"/>
+                <w:noProof/>
+              </w:rPr>
+              <w:t>Benutzer (optional)</w:t>
+            </w:r>
+            <w:r>
+              <w:rPr>
+                <w:noProof/>
+                <w:webHidden/>
+              </w:rPr>
+              <w:tab/>
+            </w:r>
+            <w:r>
+              <w:rPr>
+                <w:noProof/>
+                <w:webHidden/>
+              </w:rPr>
+              <w:fldChar w:fldCharType="begin"/>
+            </w:r>
+            <w:r>
+              <w:rPr>
+                <w:noProof/>
+                <w:webHidden/>
+              </w:rPr>
+              <w:instrText xml:space="preserve"> PAGEREF _Toc93735865 \h </w:instrText>
             </w:r>
             <w:r>
               <w:rPr>
@@ -631,13 +653,13 @@
               <w:lang w:eastAsia="de-CH"/>
             </w:rPr>
           </w:pPr>
-          <w:hyperlink w:anchor="_Toc93405213" w:history="1">
+          <w:hyperlink w:anchor="_Toc93735866" w:history="1">
             <w:r>
               <w:rPr>
                 <w:rStyle w:val="Hyperlink"/>
                 <w:noProof/>
               </w:rPr>
-              <w:t>Tabelle für Fragen:</w:t>
+              <w:t>Benutzer anlegen</w:t>
             </w:r>
             <w:r>
               <w:rPr>
@@ -658,7 +680,7 @@
                 <w:noProof/>
                 <w:webHidden/>
               </w:rPr>
-              <w:instrText xml:space="preserve"> PAGEREF _Toc93405213 \h </w:instrText>
+              <w:instrText xml:space="preserve"> PAGEREF _Toc93735866 \h </w:instrText>
             </w:r>
             <w:r>
               <w:rPr>
@@ -703,12 +725,230 @@
               <w:lang w:eastAsia="de-CH"/>
             </w:rPr>
           </w:pPr>
-          <w:hyperlink w:anchor="_Toc93405214" w:history="1">
+          <w:hyperlink w:anchor="_Toc93735867" w:history="1">
             <w:r>
               <w:rPr>
                 <w:rStyle w:val="Hyperlink"/>
                 <w:noProof/>
               </w:rPr>
+              <w:t>Erteilen der Berechtigung</w:t>
+            </w:r>
+            <w:r>
+              <w:rPr>
+                <w:noProof/>
+                <w:webHidden/>
+              </w:rPr>
+              <w:tab/>
+            </w:r>
+            <w:r>
+              <w:rPr>
+                <w:noProof/>
+                <w:webHidden/>
+              </w:rPr>
+              <w:fldChar w:fldCharType="begin"/>
+            </w:r>
+            <w:r>
+              <w:rPr>
+                <w:noProof/>
+                <w:webHidden/>
+              </w:rPr>
+              <w:instrText xml:space="preserve"> PAGEREF _Toc93735867 \h </w:instrText>
+            </w:r>
+            <w:r>
+              <w:rPr>
+                <w:noProof/>
+                <w:webHidden/>
+              </w:rPr>
+            </w:r>
+            <w:r>
+              <w:rPr>
+                <w:noProof/>
+                <w:webHidden/>
+              </w:rPr>
+              <w:fldChar w:fldCharType="separate"/>
+            </w:r>
+            <w:r>
+              <w:rPr>
+                <w:noProof/>
+                <w:webHidden/>
+              </w:rPr>
+              <w:t>3</w:t>
+            </w:r>
+            <w:r>
+              <w:rPr>
+                <w:noProof/>
+                <w:webHidden/>
+              </w:rPr>
+              <w:fldChar w:fldCharType="end"/>
+            </w:r>
+          </w:hyperlink>
+        </w:p>
+        <w:p>
+          <w:pPr>
+            <w:pStyle w:val="Verzeichnis2"/>
+            <w:tabs>
+              <w:tab w:val="right" w:leader="dot" w:pos="9061"/>
+            </w:tabs>
+            <w:rPr>
+              <w:rFonts w:asciiTheme="minorHAnsi" w:eastAsiaTheme="minorEastAsia" w:hAnsiTheme="minorHAnsi" w:cstheme="minorBidi"/>
+              <w:i w:val="0"/>
+              <w:iCs w:val="0"/>
+              <w:noProof/>
+              <w:sz w:val="22"/>
+              <w:szCs w:val="22"/>
+              <w:lang w:eastAsia="de-CH"/>
+            </w:rPr>
+          </w:pPr>
+          <w:hyperlink w:anchor="_Toc93735868" w:history="1">
+            <w:r>
+              <w:rPr>
+                <w:rStyle w:val="Hyperlink"/>
+                <w:noProof/>
+              </w:rPr>
+              <w:t>Erstellen der benötigten Tabellen</w:t>
+            </w:r>
+            <w:r>
+              <w:rPr>
+                <w:noProof/>
+                <w:webHidden/>
+              </w:rPr>
+              <w:tab/>
+            </w:r>
+            <w:r>
+              <w:rPr>
+                <w:noProof/>
+                <w:webHidden/>
+              </w:rPr>
+              <w:fldChar w:fldCharType="begin"/>
+            </w:r>
+            <w:r>
+              <w:rPr>
+                <w:noProof/>
+                <w:webHidden/>
+              </w:rPr>
+              <w:instrText xml:space="preserve"> PAGEREF _Toc93735868 \h </w:instrText>
+            </w:r>
+            <w:r>
+              <w:rPr>
+                <w:noProof/>
+                <w:webHidden/>
+              </w:rPr>
+            </w:r>
+            <w:r>
+              <w:rPr>
+                <w:noProof/>
+                <w:webHidden/>
+              </w:rPr>
+              <w:fldChar w:fldCharType="separate"/>
+            </w:r>
+            <w:r>
+              <w:rPr>
+                <w:noProof/>
+                <w:webHidden/>
+              </w:rPr>
+              <w:t>4</w:t>
+            </w:r>
+            <w:r>
+              <w:rPr>
+                <w:noProof/>
+                <w:webHidden/>
+              </w:rPr>
+              <w:fldChar w:fldCharType="end"/>
+            </w:r>
+          </w:hyperlink>
+        </w:p>
+        <w:p>
+          <w:pPr>
+            <w:pStyle w:val="Verzeichnis3"/>
+            <w:tabs>
+              <w:tab w:val="right" w:leader="dot" w:pos="9061"/>
+            </w:tabs>
+            <w:rPr>
+              <w:rFonts w:asciiTheme="minorHAnsi" w:eastAsiaTheme="minorEastAsia" w:hAnsiTheme="minorHAnsi" w:cstheme="minorBidi"/>
+              <w:noProof/>
+              <w:sz w:val="22"/>
+              <w:szCs w:val="22"/>
+              <w:lang w:eastAsia="de-CH"/>
+            </w:rPr>
+          </w:pPr>
+          <w:hyperlink w:anchor="_Toc93735869" w:history="1">
+            <w:r>
+              <w:rPr>
+                <w:rStyle w:val="Hyperlink"/>
+                <w:noProof/>
+              </w:rPr>
+              <w:t>Tabelle für Fragen:</w:t>
+            </w:r>
+            <w:r>
+              <w:rPr>
+                <w:noProof/>
+                <w:webHidden/>
+              </w:rPr>
+              <w:tab/>
+            </w:r>
+            <w:r>
+              <w:rPr>
+                <w:noProof/>
+                <w:webHidden/>
+              </w:rPr>
+              <w:fldChar w:fldCharType="begin"/>
+            </w:r>
+            <w:r>
+              <w:rPr>
+                <w:noProof/>
+                <w:webHidden/>
+              </w:rPr>
+              <w:instrText xml:space="preserve"> PAGEREF _Toc93735869 \h </w:instrText>
+            </w:r>
+            <w:r>
+              <w:rPr>
+                <w:noProof/>
+                <w:webHidden/>
+              </w:rPr>
+            </w:r>
+            <w:r>
+              <w:rPr>
+                <w:noProof/>
+                <w:webHidden/>
+              </w:rPr>
+              <w:fldChar w:fldCharType="separate"/>
+            </w:r>
+            <w:r>
+              <w:rPr>
+                <w:noProof/>
+                <w:webHidden/>
+              </w:rPr>
+              <w:t>4</w:t>
+            </w:r>
+            <w:r>
+              <w:rPr>
+                <w:noProof/>
+                <w:webHidden/>
+              </w:rPr>
+              <w:fldChar w:fldCharType="end"/>
+            </w:r>
+          </w:hyperlink>
+        </w:p>
+        <w:p>
+          <w:pPr>
+            <w:pStyle w:val="Verzeichnis3"/>
+            <w:tabs>
+              <w:tab w:val="right" w:leader="dot" w:pos="9061"/>
+            </w:tabs>
+            <w:rPr>
+              <w:rFonts w:asciiTheme="minorHAnsi" w:eastAsiaTheme="minorEastAsia" w:hAnsiTheme="minorHAnsi" w:cstheme="minorBidi"/>
+              <w:noProof/>
+              <w:sz w:val="22"/>
+              <w:szCs w:val="22"/>
+              <w:lang w:eastAsia="de-CH"/>
+            </w:rPr>
+          </w:pPr>
+          <w:hyperlink w:anchor="_Toc93735870" w:history="1">
+            <w:r>
+              <w:rPr>
+                <w:rStyle w:val="Hyperlink"/>
+                <w:noProof/>
+              </w:rPr>
               <w:t>Tabelle für Antworten:</w:t>
             </w:r>
             <w:r>
@@ -730,7 +970,7 @@
                 <w:noProof/>
                 <w:webHidden/>
               </w:rPr>
-              <w:instrText xml:space="preserve"> PAGEREF _Toc93405214 \h </w:instrText>
+              <w:instrText xml:space="preserve"> PAGEREF _Toc93735870 \h </w:instrText>
             </w:r>
             <w:r>
               <w:rPr>
@@ -750,7 +990,7 @@
                 <w:noProof/>
                 <w:webHidden/>
               </w:rPr>
-              <w:t>3</w:t>
+              <w:t>4</w:t>
             </w:r>
             <w:r>
               <w:rPr>
@@ -777,7 +1017,7 @@
               <w:lang w:eastAsia="de-CH"/>
             </w:rPr>
           </w:pPr>
-          <w:hyperlink w:anchor="_Toc93405215" w:history="1">
+          <w:hyperlink w:anchor="_Toc93735871" w:history="1">
             <w:r>
               <w:rPr>
                 <w:rStyle w:val="Hyperlink"/>
@@ -804,7 +1044,7 @@
                 <w:noProof/>
                 <w:webHidden/>
               </w:rPr>
-              <w:instrText xml:space="preserve"> PAGEREF _Toc93405215 \h </w:instrText>
+              <w:instrText xml:space="preserve"> PAGEREF _Toc93735871 \h </w:instrText>
             </w:r>
             <w:r>
               <w:rPr>
@@ -824,7 +1064,7 @@
                 <w:noProof/>
                 <w:webHidden/>
               </w:rPr>
-              <w:t>4</w:t>
+              <w:t>5</w:t>
             </w:r>
             <w:r>
               <w:rPr>
@@ -851,7 +1091,7 @@
               <w:lang w:eastAsia="de-CH"/>
             </w:rPr>
           </w:pPr>
-          <w:hyperlink w:anchor="_Toc93405216" w:history="1">
+          <w:hyperlink w:anchor="_Toc93735872" w:history="1">
             <w:r>
               <w:rPr>
                 <w:rStyle w:val="Hyperlink"/>
@@ -878,7 +1118,7 @@
                 <w:noProof/>
                 <w:webHidden/>
               </w:rPr>
-              <w:instrText xml:space="preserve"> PAGEREF _Toc93405216 \h </w:instrText>
+              <w:instrText xml:space="preserve"> PAGEREF _Toc93735872 \h </w:instrText>
             </w:r>
             <w:r>
               <w:rPr>
@@ -898,7 +1138,7 @@
                 <w:noProof/>
                 <w:webHidden/>
               </w:rPr>
-              <w:t>5</w:t>
+              <w:t>6</w:t>
             </w:r>
             <w:r>
               <w:rPr>
@@ -925,7 +1165,7 @@
               <w:lang w:eastAsia="de-CH"/>
             </w:rPr>
           </w:pPr>
-          <w:hyperlink w:anchor="_Toc93405217" w:history="1">
+          <w:hyperlink w:anchor="_Toc93735873" w:history="1">
             <w:r>
               <w:rPr>
                 <w:rStyle w:val="Hyperlink"/>
@@ -952,7 +1192,7 @@
                 <w:noProof/>
                 <w:webHidden/>
               </w:rPr>
-              <w:instrText xml:space="preserve"> PAGEREF _Toc93405217 \h </w:instrText>
+              <w:instrText xml:space="preserve"> PAGEREF _Toc93735873 \h </w:instrText>
             </w:r>
             <w:r>
               <w:rPr>
@@ -972,7 +1212,7 @@
                 <w:noProof/>
                 <w:webHidden/>
               </w:rPr>
-              <w:t>5</w:t>
+              <w:t>6</w:t>
             </w:r>
             <w:r>
               <w:rPr>
@@ -999,7 +1239,7 @@
               <w:lang w:eastAsia="de-CH"/>
             </w:rPr>
           </w:pPr>
-          <w:hyperlink w:anchor="_Toc93405218" w:history="1">
+          <w:hyperlink w:anchor="_Toc93735874" w:history="1">
             <w:r>
               <w:rPr>
                 <w:rStyle w:val="Hyperlink"/>
@@ -1026,7 +1266,7 @@
                 <w:noProof/>
                 <w:webHidden/>
               </w:rPr>
-              <w:instrText xml:space="preserve"> PAGEREF _Toc93405218 \h </w:instrText>
+              <w:instrText xml:space="preserve"> PAGEREF _Toc93735874 \h </w:instrText>
             </w:r>
             <w:r>
               <w:rPr>
@@ -1046,7 +1286,7 @@
                 <w:noProof/>
                 <w:webHidden/>
               </w:rPr>
-              <w:t>5</w:t>
+              <w:t>6</w:t>
             </w:r>
             <w:r>
               <w:rPr>
@@ -1073,7 +1313,7 @@
               <w:lang w:eastAsia="de-CH"/>
             </w:rPr>
           </w:pPr>
-          <w:hyperlink w:anchor="_Toc93405219" w:history="1">
+          <w:hyperlink w:anchor="_Toc93735875" w:history="1">
             <w:r>
               <w:rPr>
                 <w:rStyle w:val="Hyperlink"/>
@@ -1100,7 +1340,7 @@
                 <w:noProof/>
                 <w:webHidden/>
               </w:rPr>
-              <w:instrText xml:space="preserve"> PAGEREF _Toc93405219 \h </w:instrText>
+              <w:instrText xml:space="preserve"> PAGEREF _Toc93735875 \h </w:instrText>
             </w:r>
             <w:r>
               <w:rPr>
@@ -1120,7 +1360,7 @@
                 <w:noProof/>
                 <w:webHidden/>
               </w:rPr>
-              <w:t>6</w:t>
+              <w:t>7</w:t>
             </w:r>
             <w:r>
               <w:rPr>
@@ -1147,7 +1387,7 @@
               <w:lang w:eastAsia="de-CH"/>
             </w:rPr>
           </w:pPr>
-          <w:hyperlink w:anchor="_Toc93405220" w:history="1">
+          <w:hyperlink w:anchor="_Toc93735876" w:history="1">
             <w:r>
               <w:rPr>
                 <w:rStyle w:val="Hyperlink"/>
@@ -1174,7 +1414,7 @@
                 <w:noProof/>
                 <w:webHidden/>
               </w:rPr>
-              <w:instrText xml:space="preserve"> PAGEREF _Toc93405220 \h </w:instrText>
+              <w:instrText xml:space="preserve"> PAGEREF _Toc93735876 \h </w:instrText>
             </w:r>
             <w:r>
               <w:rPr>
@@ -1194,7 +1434,7 @@
                 <w:noProof/>
                 <w:webHidden/>
               </w:rPr>
-              <w:t>7</w:t>
+              <w:t>8</w:t>
             </w:r>
             <w:r>
               <w:rPr>
@@ -1221,7 +1461,7 @@
               <w:lang w:eastAsia="de-CH"/>
             </w:rPr>
           </w:pPr>
-          <w:hyperlink w:anchor="_Toc93405221" w:history="1">
+          <w:hyperlink w:anchor="_Toc93735877" w:history="1">
             <w:r>
               <w:rPr>
                 <w:rStyle w:val="Hyperlink"/>
@@ -1248,7 +1488,7 @@
                 <w:noProof/>
                 <w:webHidden/>
               </w:rPr>
-              <w:instrText xml:space="preserve"> PAGEREF _Toc93405221 \h </w:instrText>
+              <w:instrText xml:space="preserve"> PAGEREF _Toc93735877 \h </w:instrText>
             </w:r>
             <w:r>
               <w:rPr>
@@ -1268,7 +1508,7 @@
                 <w:noProof/>
                 <w:webHidden/>
               </w:rPr>
-              <w:t>8</w:t>
+              <w:t>9</w:t>
             </w:r>
             <w:r>
               <w:rPr>
@@ -1295,7 +1535,7 @@
               <w:lang w:eastAsia="de-CH"/>
             </w:rPr>
           </w:pPr>
-          <w:hyperlink w:anchor="_Toc93405222" w:history="1">
+          <w:hyperlink w:anchor="_Toc93735878" w:history="1">
             <w:r>
               <w:rPr>
                 <w:rStyle w:val="Hyperlink"/>
@@ -1322,7 +1562,7 @@
                 <w:noProof/>
                 <w:webHidden/>
               </w:rPr>
-              <w:instrText xml:space="preserve"> PAGEREF _Toc93405222 \h </w:instrText>
+              <w:instrText xml:space="preserve"> PAGEREF _Toc93735878 \h </w:instrText>
             </w:r>
             <w:r>
               <w:rPr>
@@ -1342,7 +1582,7 @@
                 <w:noProof/>
                 <w:webHidden/>
               </w:rPr>
-              <w:t>9</w:t>
+              <w:t>10</w:t>
             </w:r>
             <w:r>
               <w:rPr>
@@ -1369,7 +1609,7 @@
               <w:lang w:eastAsia="de-CH"/>
             </w:rPr>
           </w:pPr>
-          <w:hyperlink w:anchor="_Toc93405223" w:history="1">
+          <w:hyperlink w:anchor="_Toc93735879" w:history="1">
             <w:r>
               <w:rPr>
                 <w:rStyle w:val="Hyperlink"/>
@@ -1396,7 +1636,7 @@
                 <w:noProof/>
                 <w:webHidden/>
               </w:rPr>
-              <w:instrText xml:space="preserve"> PAGEREF _Toc93405223 \h </w:instrText>
+              <w:instrText xml:space="preserve"> PAGEREF _Toc93735879 \h </w:instrText>
             </w:r>
             <w:r>
               <w:rPr>
@@ -1416,7 +1656,7 @@
                 <w:noProof/>
                 <w:webHidden/>
               </w:rPr>
-              <w:t>9</w:t>
+              <w:t>10</w:t>
             </w:r>
             <w:r>
               <w:rPr>
@@ -1443,7 +1683,7 @@
               <w:lang w:eastAsia="de-CH"/>
             </w:rPr>
           </w:pPr>
-          <w:hyperlink w:anchor="_Toc93405224" w:history="1">
+          <w:hyperlink w:anchor="_Toc93735880" w:history="1">
             <w:r>
               <w:rPr>
                 <w:rStyle w:val="Hyperlink"/>
@@ -1470,7 +1710,7 @@
                 <w:noProof/>
                 <w:webHidden/>
               </w:rPr>
-              <w:instrText xml:space="preserve"> PAGEREF _Toc93405224 \h </w:instrText>
+              <w:instrText xml:space="preserve"> PAGEREF _Toc93735880 \h </w:instrText>
             </w:r>
             <w:r>
               <w:rPr>
@@ -1490,7 +1730,7 @@
                 <w:noProof/>
                 <w:webHidden/>
               </w:rPr>
-              <w:t>10</w:t>
+              <w:t>11</w:t>
             </w:r>
             <w:r>
               <w:rPr>
@@ -1517,7 +1757,7 @@
               <w:lang w:eastAsia="de-CH"/>
             </w:rPr>
           </w:pPr>
-          <w:hyperlink w:anchor="_Toc93405225" w:history="1">
+          <w:hyperlink w:anchor="_Toc93735881" w:history="1">
             <w:r>
               <w:rPr>
                 <w:rStyle w:val="Hyperlink"/>
@@ -1544,7 +1784,7 @@
                 <w:noProof/>
                 <w:webHidden/>
               </w:rPr>
-              <w:instrText xml:space="preserve"> PAGEREF _Toc93405225 \h </w:instrText>
+              <w:instrText xml:space="preserve"> PAGEREF _Toc93735881 \h </w:instrText>
             </w:r>
             <w:r>
               <w:rPr>
@@ -1564,7 +1804,7 @@
                 <w:noProof/>
                 <w:webHidden/>
               </w:rPr>
-              <w:t>11</w:t>
+              <w:t>12</w:t>
             </w:r>
             <w:r>
               <w:rPr>
@@ -1591,7 +1831,7 @@
               <w:lang w:eastAsia="de-CH"/>
             </w:rPr>
           </w:pPr>
-          <w:hyperlink w:anchor="_Toc93405226" w:history="1">
+          <w:hyperlink w:anchor="_Toc93735882" w:history="1">
             <w:r>
               <w:rPr>
                 <w:rStyle w:val="Hyperlink"/>
@@ -1618,7 +1858,7 @@
                 <w:noProof/>
                 <w:webHidden/>
               </w:rPr>
-              <w:instrText xml:space="preserve"> PAGEREF _Toc93405226 \h </w:instrText>
+              <w:instrText xml:space="preserve"> PAGEREF _Toc93735882 \h </w:instrText>
             </w:r>
             <w:r>
               <w:rPr>
@@ -1638,7 +1878,7 @@
                 <w:noProof/>
                 <w:webHidden/>
               </w:rPr>
-              <w:t>11</w:t>
+              <w:t>12</w:t>
             </w:r>
             <w:r>
               <w:rPr>
@@ -1663,7 +1903,7 @@
               <w:lang w:eastAsia="de-CH"/>
             </w:rPr>
           </w:pPr>
-          <w:hyperlink w:anchor="_Toc93405227" w:history="1">
+          <w:hyperlink w:anchor="_Toc93735883" w:history="1">
             <w:r>
               <w:rPr>
                 <w:rStyle w:val="Hyperlink"/>
@@ -1691,7 +1931,7 @@
                 <w:noProof/>
                 <w:webHidden/>
               </w:rPr>
-              <w:instrText xml:space="preserve"> PAGEREF _Toc93405227 \h </w:instrText>
+              <w:instrText xml:space="preserve"> PAGEREF _Toc93735883 \h </w:instrText>
             </w:r>
             <w:r>
               <w:rPr>
@@ -1711,7 +1951,7 @@
                 <w:noProof/>
                 <w:webHidden/>
               </w:rPr>
-              <w:t>11</w:t>
+              <w:t>12</w:t>
             </w:r>
             <w:r>
               <w:rPr>
@@ -1736,7 +1976,7 @@
               <w:lang w:eastAsia="de-CH"/>
             </w:rPr>
           </w:pPr>
-          <w:hyperlink w:anchor="_Toc93405228" w:history="1">
+          <w:hyperlink w:anchor="_Toc93735884" w:history="1">
             <w:r>
               <w:rPr>
                 <w:rStyle w:val="Hyperlink"/>
@@ -1764,7 +2004,7 @@
                 <w:noProof/>
                 <w:webHidden/>
               </w:rPr>
-              <w:instrText xml:space="preserve"> PAGEREF _Toc93405228 \h </w:instrText>
+              <w:instrText xml:space="preserve"> PAGEREF _Toc93735884 \h </w:instrText>
             </w:r>
             <w:r>
               <w:rPr>
@@ -1784,7 +2024,7 @@
                 <w:noProof/>
                 <w:webHidden/>
               </w:rPr>
-              <w:t>11</w:t>
+              <w:t>12</w:t>
             </w:r>
             <w:r>
               <w:rPr>
@@ -1812,26 +2052,239 @@
       <w:pPr>
         <w:pStyle w:val="berschrift1"/>
       </w:pPr>
-      <w:bookmarkStart w:id="1" w:name="_Toc93405207"/>
+      <w:bookmarkStart w:id="1" w:name="_Toc93735860"/>
       <w:r>
         <w:lastRenderedPageBreak/>
-        <w:t>Installation Datenbank</w:t>
+        <w:t xml:space="preserve">Technische </w:t>
+      </w:r>
+      <w:r>
+        <w:t>Voraussetzungen</w:t>
       </w:r>
       <w:bookmarkEnd w:id="1"/>
+    </w:p>
+    <w:p>
+      <w:r>
+        <w:t xml:space="preserve">Bei diesem Projekt handelt es sich um ein mit </w:t>
+      </w:r>
+      <w:proofErr w:type="spellStart"/>
+      <w:r>
+        <w:t>Inte</w:t>
+      </w:r>
+      <w:r>
+        <w:t>l</w:t>
+      </w:r>
+      <w:r>
+        <w:t>liJ</w:t>
+      </w:r>
+      <w:proofErr w:type="spellEnd"/>
+      <w:r>
+        <w:t xml:space="preserve"> 2021 erstellte </w:t>
+      </w:r>
+      <w:r>
+        <w:t>Java</w:t>
+      </w:r>
+      <w:r>
+        <w:t xml:space="preserve"> Applikation. Zur Nutzung der Applikation wird </w:t>
+      </w:r>
+      <w:proofErr w:type="gramStart"/>
+      <w:r>
+        <w:t>die Java</w:t>
+      </w:r>
+      <w:proofErr w:type="gramEnd"/>
+      <w:r>
+        <w:t xml:space="preserve"> (</w:t>
+      </w:r>
+      <w:r>
+        <w:t>J</w:t>
+      </w:r>
+      <w:r>
+        <w:t>DK) Version 17 vorausgesetzt.</w:t>
+      </w:r>
     </w:p>
     <w:p>
       <w:pPr>
         <w:pStyle w:val="berschrift2"/>
       </w:pPr>
-      <w:bookmarkStart w:id="2" w:name="_Toc93405208"/>
+      <w:bookmarkStart w:id="2" w:name="_Toc93735861"/>
+      <w:r>
+        <w:t>Download Java JDK</w:t>
+      </w:r>
+      <w:bookmarkEnd w:id="2"/>
+    </w:p>
+    <w:p>
+      <w:r>
+        <w:t xml:space="preserve">Java17 </w:t>
+      </w:r>
+      <w:r>
+        <w:t>(</w:t>
+      </w:r>
+      <w:proofErr w:type="spellStart"/>
+      <w:r>
+        <w:t>Corretto</w:t>
+      </w:r>
+      <w:proofErr w:type="spellEnd"/>
+      <w:r>
+        <w:t xml:space="preserve">) </w:t>
+      </w:r>
+      <w:r>
+        <w:t xml:space="preserve">kann </w:t>
+      </w:r>
+      <w:r>
+        <w:t xml:space="preserve">zum Beispiel </w:t>
+      </w:r>
+      <w:r>
+        <w:t xml:space="preserve">hier </w:t>
+      </w:r>
+      <w:r>
+        <w:t>bezogen</w:t>
+      </w:r>
+      <w:r>
+        <w:t xml:space="preserve"> werden:</w:t>
+      </w:r>
+    </w:p>
+    <w:p>
+      <w:hyperlink r:id="rId10" w:history="1">
+        <w:r>
+          <w:rPr>
+            <w:rStyle w:val="Hyperlink"/>
+          </w:rPr>
+          <w:t>https://docs.aws.amazon.com/corretto/latest/corretto-17-ug/downloads-list.html</w:t>
+        </w:r>
+      </w:hyperlink>
+    </w:p>
+    <w:p>
+      <w:r>
+        <w:t xml:space="preserve">Hinweis: JDK können auch innerhalb von </w:t>
+      </w:r>
+      <w:proofErr w:type="spellStart"/>
+      <w:r>
+        <w:t>Inte</w:t>
+      </w:r>
+      <w:r>
+        <w:t>l</w:t>
+      </w:r>
+      <w:r>
+        <w:t>liJ</w:t>
+      </w:r>
+      <w:proofErr w:type="spellEnd"/>
+      <w:r>
+        <w:t xml:space="preserve"> geladen werden und müssen ggf. nicht selbst heruntergeladen und installiert werden.</w:t>
+      </w:r>
+    </w:p>
+    <w:p>
+      <w:pPr>
+        <w:pStyle w:val="berschrift2"/>
+      </w:pPr>
+      <w:bookmarkStart w:id="3" w:name="_Toc93735862"/>
+      <w:r>
+        <w:t xml:space="preserve">Download </w:t>
+      </w:r>
+      <w:proofErr w:type="spellStart"/>
+      <w:r>
+        <w:t>Inte</w:t>
+      </w:r>
+      <w:r>
+        <w:t>l</w:t>
+      </w:r>
+      <w:r>
+        <w:t>liJ</w:t>
+      </w:r>
+      <w:proofErr w:type="spellEnd"/>
+      <w:r>
+        <w:t xml:space="preserve"> Community Edition</w:t>
+      </w:r>
+      <w:bookmarkEnd w:id="3"/>
+    </w:p>
+    <w:p>
+      <w:r>
+        <w:t xml:space="preserve">Das Projekt wurde mit der </w:t>
+      </w:r>
+      <w:proofErr w:type="spellStart"/>
+      <w:r>
+        <w:t>Inte</w:t>
+      </w:r>
+      <w:r>
+        <w:t>l</w:t>
+      </w:r>
+      <w:r>
+        <w:t>liJ</w:t>
+      </w:r>
+      <w:proofErr w:type="spellEnd"/>
+      <w:r>
+        <w:t xml:space="preserve"> IDE geschrieben </w:t>
+      </w:r>
+      <w:r>
+        <w:t xml:space="preserve">eine kostenlose Version, der </w:t>
+      </w:r>
+      <w:proofErr w:type="spellStart"/>
+      <w:r>
+        <w:t>IntelliJ</w:t>
+      </w:r>
+      <w:proofErr w:type="spellEnd"/>
+      <w:r>
+        <w:t xml:space="preserve"> </w:t>
+      </w:r>
+      <w:r>
+        <w:rPr>
+          <w:b/>
+          <w:bCs/>
+        </w:rPr>
+        <w:t>Community Edition</w:t>
+      </w:r>
+      <w:r>
+        <w:t>, kann unter folgendem Link bezogen werden:</w:t>
+      </w:r>
+    </w:p>
+    <w:p>
+      <w:hyperlink r:id="rId11" w:history="1">
+        <w:r>
+          <w:rPr>
+            <w:rStyle w:val="Hyperlink"/>
+          </w:rPr>
+          <w:t>https://www.jetbrains.com/de-de/idea/download</w:t>
+        </w:r>
+      </w:hyperlink>
+    </w:p>
+    <w:p>
+      <w:pPr>
+        <w:pStyle w:val="berschrift1"/>
+      </w:pPr>
+      <w:bookmarkStart w:id="4" w:name="_Toc93735863"/>
+      <w:r>
+        <w:lastRenderedPageBreak/>
+        <w:t>Installation Datenbank</w:t>
+      </w:r>
+      <w:bookmarkEnd w:id="4"/>
+    </w:p>
+    <w:p>
+      <w:pPr>
+        <w:pStyle w:val="berschrift2"/>
+      </w:pPr>
+      <w:bookmarkStart w:id="5" w:name="_Toc93735864"/>
       <w:r>
         <w:t>Anlegen der Datenbank</w:t>
       </w:r>
-      <w:bookmarkEnd w:id="2"/>
-    </w:p>
-    <w:p>
-      <w:r>
-        <w:t>Wenn die MariaDB installiert wurde und läuft kann über den folgenden SQL Befehl die benötigte Datenbank erstellt wird:</w:t>
+      <w:bookmarkEnd w:id="5"/>
+    </w:p>
+    <w:p>
+      <w:r>
+        <w:t xml:space="preserve">Wenn die </w:t>
+      </w:r>
+      <w:proofErr w:type="spellStart"/>
+      <w:r>
+        <w:t>MariaDB</w:t>
+      </w:r>
+      <w:proofErr w:type="spellEnd"/>
+      <w:r>
+        <w:t xml:space="preserve"> installiert wurde und läuft kann über den folgenden </w:t>
+      </w:r>
+      <w:proofErr w:type="gramStart"/>
+      <w:r>
+        <w:t>SQL Befehl</w:t>
+      </w:r>
+      <w:proofErr w:type="gramEnd"/>
+      <w:r>
+        <w:t xml:space="preserve"> die benötigte Datenbank erstellt wird:</w:t>
       </w:r>
     </w:p>
     <w:tbl>
@@ -1882,7 +2335,27 @@
                 <w:szCs w:val="20"/>
                 <w:lang w:val="en-US"/>
               </w:rPr>
-              <w:t>CREATE OR REPLACE DATABASE trainthebrain;</w:t>
+              <w:t xml:space="preserve">CREATE OR REPLACE DATABASE </w:t>
+            </w:r>
+            <w:proofErr w:type="spellStart"/>
+            <w:r>
+              <w:rPr>
+                <w:rFonts w:ascii="Monaco" w:hAnsi="Monaco"/>
+                <w:sz w:val="20"/>
+                <w:szCs w:val="20"/>
+                <w:lang w:val="en-US"/>
+              </w:rPr>
+              <w:t>trainthebrain</w:t>
+            </w:r>
+            <w:proofErr w:type="spellEnd"/>
+            <w:r>
+              <w:rPr>
+                <w:rFonts w:ascii="Monaco" w:hAnsi="Monaco"/>
+                <w:sz w:val="20"/>
+                <w:szCs w:val="20"/>
+                <w:lang w:val="en-US"/>
+              </w:rPr>
+              <w:t>;</w:t>
             </w:r>
           </w:p>
         </w:tc>
@@ -1970,22 +2443,66 @@
           <w:i/>
           <w:iCs/>
         </w:rPr>
-        <w:t xml:space="preserve"> eine vorhandene Datanbank mit dem Namen trainthebrain sollte eine solche existieren!</w:t>
+        <w:t xml:space="preserve"> eine vorhandene </w:t>
+      </w:r>
+      <w:proofErr w:type="spellStart"/>
+      <w:r>
+        <w:rPr>
+          <w:rFonts w:cs="Arial"/>
+          <w:i/>
+          <w:iCs/>
+        </w:rPr>
+        <w:t>Datanbank</w:t>
+      </w:r>
+      <w:proofErr w:type="spellEnd"/>
+      <w:r>
+        <w:rPr>
+          <w:rFonts w:cs="Arial"/>
+          <w:i/>
+          <w:iCs/>
+        </w:rPr>
+        <w:t xml:space="preserve"> mit dem Namen </w:t>
+      </w:r>
+      <w:proofErr w:type="spellStart"/>
+      <w:r>
+        <w:rPr>
+          <w:rFonts w:cs="Arial"/>
+          <w:i/>
+          <w:iCs/>
+        </w:rPr>
+        <w:t>trainthebrain</w:t>
+      </w:r>
+      <w:proofErr w:type="spellEnd"/>
+      <w:r>
+        <w:rPr>
+          <w:rFonts w:cs="Arial"/>
+          <w:i/>
+          <w:iCs/>
+        </w:rPr>
+        <w:t xml:space="preserve"> sollte eine solche existieren!</w:t>
       </w:r>
     </w:p>
     <w:p>
       <w:pPr>
         <w:pStyle w:val="berschrift2"/>
       </w:pPr>
-      <w:bookmarkStart w:id="3" w:name="_Toc93405209"/>
+      <w:bookmarkStart w:id="6" w:name="_Toc93735865"/>
       <w:r>
         <w:t>Benutzer (optional)</w:t>
       </w:r>
-      <w:bookmarkEnd w:id="3"/>
-    </w:p>
-    <w:p>
-      <w:r>
-        <w:t xml:space="preserve">Das Programm benötigt einen eigenen Benutzer mit Zugriff auf die oben genannte Datenbank damit diese out-of-the-box verwendet werden kann. </w:t>
+      <w:bookmarkEnd w:id="6"/>
+    </w:p>
+    <w:p>
+      <w:r>
+        <w:t>Das Programm benötigt einen eigenen Benutzer mit Zugriff auf die oben genannte Datenbank damit diese out-of-</w:t>
+      </w:r>
+      <w:proofErr w:type="spellStart"/>
+      <w:r>
+        <w:t>the</w:t>
+      </w:r>
+      <w:proofErr w:type="spellEnd"/>
+      <w:r>
+        <w:t xml:space="preserve">-box verwendet werden kann. </w:t>
       </w:r>
       <w:r>
         <w:t>Sie</w:t>
@@ -2022,18 +2539,42 @@
       <w:pPr>
         <w:pStyle w:val="berschrift3"/>
       </w:pPr>
-      <w:bookmarkStart w:id="4" w:name="_Toc93405210"/>
+      <w:bookmarkStart w:id="7" w:name="_Toc93735866"/>
       <w:r>
         <w:t xml:space="preserve">Benutzer </w:t>
       </w:r>
       <w:r>
         <w:t>anlegen</w:t>
       </w:r>
-      <w:bookmarkEnd w:id="4"/>
-    </w:p>
-    <w:p>
-      <w:r>
-        <w:t>Standardmässig lautet der Benutzername sowie das Passwort trainthebrain. Der folgende SQL Befehl erstellt einen neuen Benutzer mit Zugriff auf die Datenbank trainthebrain:</w:t>
+      <w:bookmarkEnd w:id="7"/>
+    </w:p>
+    <w:p>
+      <w:r>
+        <w:t xml:space="preserve">Standardmässig lautet der Benutzername sowie das Passwort </w:t>
+      </w:r>
+      <w:proofErr w:type="spellStart"/>
+      <w:r>
+        <w:t>trainthebrain</w:t>
+      </w:r>
+      <w:proofErr w:type="spellEnd"/>
+      <w:r>
+        <w:t xml:space="preserve">. Der folgende </w:t>
+      </w:r>
+      <w:proofErr w:type="gramStart"/>
+      <w:r>
+        <w:t>SQL Befehl</w:t>
+      </w:r>
+      <w:proofErr w:type="gramEnd"/>
+      <w:r>
+        <w:t xml:space="preserve"> erstellt einen neuen Benutzer mit Zugriff auf die Datenbank </w:t>
+      </w:r>
+      <w:proofErr w:type="spellStart"/>
+      <w:r>
+        <w:t>trainthebrain</w:t>
+      </w:r>
+      <w:proofErr w:type="spellEnd"/>
+      <w:r>
+        <w:t>:</w:t>
       </w:r>
     </w:p>
     <w:tbl>
@@ -2084,7 +2625,47 @@
                 <w:szCs w:val="20"/>
                 <w:lang w:val="en-US"/>
               </w:rPr>
-              <w:t>CREATE USER 'trainthebrain'@localhost IDENTIFIED BY 'trainthebrain';</w:t>
+              <w:t>CREATE USER '</w:t>
+            </w:r>
+            <w:proofErr w:type="spellStart"/>
+            <w:r>
+              <w:rPr>
+                <w:rFonts w:ascii="Monaco" w:hAnsi="Monaco" w:cs="Arial"/>
+                <w:sz w:val="20"/>
+                <w:szCs w:val="20"/>
+                <w:lang w:val="en-US"/>
+              </w:rPr>
+              <w:t>trainthebrain</w:t>
+            </w:r>
+            <w:proofErr w:type="spellEnd"/>
+            <w:r>
+              <w:rPr>
+                <w:rFonts w:ascii="Monaco" w:hAnsi="Monaco" w:cs="Arial"/>
+                <w:sz w:val="20"/>
+                <w:szCs w:val="20"/>
+                <w:lang w:val="en-US"/>
+              </w:rPr>
+              <w:t>'@localhost IDENTIFIED BY '</w:t>
+            </w:r>
+            <w:proofErr w:type="spellStart"/>
+            <w:r>
+              <w:rPr>
+                <w:rFonts w:ascii="Monaco" w:hAnsi="Monaco" w:cs="Arial"/>
+                <w:sz w:val="20"/>
+                <w:szCs w:val="20"/>
+                <w:lang w:val="en-US"/>
+              </w:rPr>
+              <w:t>trainthebrain</w:t>
+            </w:r>
+            <w:proofErr w:type="spellEnd"/>
+            <w:r>
+              <w:rPr>
+                <w:rFonts w:ascii="Monaco" w:hAnsi="Monaco" w:cs="Arial"/>
+                <w:sz w:val="20"/>
+                <w:szCs w:val="20"/>
+                <w:lang w:val="en-US"/>
+              </w:rPr>
+              <w:t>';</w:t>
             </w:r>
           </w:p>
         </w:tc>
@@ -2102,15 +2683,19 @@
       <w:pPr>
         <w:pStyle w:val="berschrift3"/>
       </w:pPr>
-      <w:bookmarkStart w:id="5" w:name="_Toc93405211"/>
+      <w:bookmarkStart w:id="8" w:name="_Toc93735867"/>
       <w:r>
         <w:t>Erteilen der Berechtigung</w:t>
       </w:r>
-      <w:bookmarkEnd w:id="5"/>
-    </w:p>
-    <w:p>
-      <w:r>
-        <w:t>Damit der Benutzer in der App verwendet werden kann muss dieser über die nötigen Berechtigungen verfügen, diese erteilen wir mit dem S</w:t>
+      <w:bookmarkEnd w:id="8"/>
+    </w:p>
+    <w:p>
+      <w:r>
+        <w:t xml:space="preserve">Damit der Benutzer in der App verwendet werden kann muss dieser über die nötigen Berechtigungen verfügen, diese erteilen wir mit dem </w:t>
+      </w:r>
+      <w:proofErr w:type="gramStart"/>
+      <w:r>
+        <w:t>S</w:t>
       </w:r>
       <w:r>
         <w:t>Q</w:t>
@@ -2118,6 +2703,7 @@
       <w:r>
         <w:t>L Befehl</w:t>
       </w:r>
+      <w:proofErr w:type="gramEnd"/>
       <w:r>
         <w:t>:</w:t>
       </w:r>
@@ -2170,15 +2756,71 @@
                 <w:szCs w:val="20"/>
                 <w:lang w:val="en-US"/>
               </w:rPr>
-              <w:t xml:space="preserve">GRANT ALL privileges ON `trainthebrain`.* </w:t>
-            </w:r>
+              <w:t>GRANT ALL privileges ON `trainthebrain</w:t>
+            </w:r>
+            <w:proofErr w:type="gramStart"/>
             <w:r>
               <w:rPr>
                 <w:rFonts w:ascii="Monaco" w:hAnsi="Monaco" w:cs="Arial"/>
                 <w:sz w:val="20"/>
                 <w:szCs w:val="20"/>
-              </w:rPr>
-              <w:t>TO 'trainthebrain'@localhost;</w:t>
+                <w:lang w:val="en-US"/>
+              </w:rPr>
+              <w:t>`.*</w:t>
+            </w:r>
+            <w:proofErr w:type="gramEnd"/>
+            <w:r>
+              <w:rPr>
+                <w:rFonts w:ascii="Monaco" w:hAnsi="Monaco" w:cs="Arial"/>
+                <w:sz w:val="20"/>
+                <w:szCs w:val="20"/>
+                <w:lang w:val="en-US"/>
+              </w:rPr>
+              <w:t xml:space="preserve"> </w:t>
+            </w:r>
+            <w:r>
+              <w:rPr>
+                <w:rFonts w:ascii="Monaco" w:hAnsi="Monaco" w:cs="Arial"/>
+                <w:sz w:val="20"/>
+                <w:szCs w:val="20"/>
+              </w:rPr>
+              <w:t>TO '</w:t>
+            </w:r>
+            <w:proofErr w:type="spellStart"/>
+            <w:r>
+              <w:rPr>
+                <w:rFonts w:ascii="Monaco" w:hAnsi="Monaco" w:cs="Arial"/>
+                <w:sz w:val="20"/>
+                <w:szCs w:val="20"/>
+              </w:rPr>
+              <w:t>trainthebrain</w:t>
+            </w:r>
+            <w:proofErr w:type="spellEnd"/>
+            <w:r>
+              <w:rPr>
+                <w:rFonts w:ascii="Monaco" w:hAnsi="Monaco" w:cs="Arial"/>
+                <w:sz w:val="20"/>
+                <w:szCs w:val="20"/>
+              </w:rPr>
+              <w:t>'@</w:t>
+            </w:r>
+            <w:proofErr w:type="spellStart"/>
+            <w:r>
+              <w:rPr>
+                <w:rFonts w:ascii="Monaco" w:hAnsi="Monaco" w:cs="Arial"/>
+                <w:sz w:val="20"/>
+                <w:szCs w:val="20"/>
+              </w:rPr>
+              <w:t>localhost</w:t>
+            </w:r>
+            <w:proofErr w:type="spellEnd"/>
+            <w:r>
+              <w:rPr>
+                <w:rFonts w:ascii="Monaco" w:hAnsi="Monaco" w:cs="Arial"/>
+                <w:sz w:val="20"/>
+                <w:szCs w:val="20"/>
+              </w:rPr>
+              <w:t>;</w:t>
             </w:r>
           </w:p>
         </w:tc>
@@ -2218,23 +2860,25 @@
           <w:i/>
           <w:iCs/>
         </w:rPr>
-        <w:t xml:space="preserve"> Punkt 2 ist optional und dienen dazu das die App "out-of-the-box" verwendet werden kann, </w:t>
-      </w:r>
+        <w:t xml:space="preserve"> Punkt 2 ist optional und dienen dazu das die App "out-of-</w:t>
+      </w:r>
+      <w:proofErr w:type="spellStart"/>
       <w:r>
         <w:rPr>
           <w:rFonts w:cs="Arial"/>
           <w:i/>
           <w:iCs/>
         </w:rPr>
-        <w:t>Sie können</w:t>
-      </w:r>
+        <w:t>the</w:t>
+      </w:r>
+      <w:proofErr w:type="spellEnd"/>
       <w:r>
         <w:rPr>
           <w:rFonts w:cs="Arial"/>
           <w:i/>
           <w:iCs/>
         </w:rPr>
-        <w:t xml:space="preserve"> </w:t>
+        <w:t xml:space="preserve">-box" verwendet werden kann, </w:t>
       </w:r>
       <w:r>
         <w:rPr>
@@ -2242,7 +2886,7 @@
           <w:i/>
           <w:iCs/>
         </w:rPr>
-        <w:t>jedoch</w:t>
+        <w:t>Sie können</w:t>
       </w:r>
       <w:r>
         <w:rPr>
@@ -2250,7 +2894,7 @@
           <w:i/>
           <w:iCs/>
         </w:rPr>
-        <w:t xml:space="preserve"> auf das anlegen eines eigenen Benutzers verzichten und stattdessen die Verbindungsparameter der App selbst anpassen. Diese </w:t>
+        <w:t xml:space="preserve"> </w:t>
       </w:r>
       <w:r>
         <w:rPr>
@@ -2258,7 +2902,7 @@
           <w:i/>
           <w:iCs/>
         </w:rPr>
-        <w:t>finden Sie</w:t>
+        <w:t>jedoch</w:t>
       </w:r>
       <w:r>
         <w:rPr>
@@ -2266,8 +2910,53 @@
           <w:i/>
           <w:iCs/>
         </w:rPr>
+        <w:t xml:space="preserve"> auf </w:t>
+      </w:r>
+      <w:proofErr w:type="gramStart"/>
+      <w:r>
+        <w:rPr>
+          <w:rFonts w:cs="Arial"/>
+          <w:i/>
+          <w:iCs/>
+        </w:rPr>
+        <w:t xml:space="preserve">das </w:t>
+      </w:r>
+      <w:proofErr w:type="spellStart"/>
+      <w:r>
+        <w:rPr>
+          <w:rFonts w:cs="Arial"/>
+          <w:i/>
+          <w:iCs/>
+        </w:rPr>
+        <w:t>anlegen</w:t>
+      </w:r>
+      <w:proofErr w:type="spellEnd"/>
+      <w:proofErr w:type="gramEnd"/>
+      <w:r>
+        <w:rPr>
+          <w:rFonts w:cs="Arial"/>
+          <w:i/>
+          <w:iCs/>
+        </w:rPr>
+        <w:t xml:space="preserve"> eines eigenen Benutzers verzichten und stattdessen die Verbindungsparameter der App selbst anpassen. Diese </w:t>
+      </w:r>
+      <w:r>
+        <w:rPr>
+          <w:rFonts w:cs="Arial"/>
+          <w:i/>
+          <w:iCs/>
+        </w:rPr>
+        <w:t>finden Sie</w:t>
+      </w:r>
+      <w:r>
+        <w:rPr>
+          <w:rFonts w:cs="Arial"/>
+          <w:i/>
+          <w:iCs/>
+        </w:rPr>
         <w:t xml:space="preserve"> in der Datei </w:t>
       </w:r>
+      <w:proofErr w:type="spellStart"/>
       <w:r>
         <w:rPr>
           <w:rFonts w:cs="Arial"/>
@@ -2278,14 +2967,34 @@
         </w:rPr>
         <w:t>SQLConnectionData</w:t>
       </w:r>
+      <w:proofErr w:type="spellEnd"/>
       <w:r>
         <w:rPr>
           <w:rFonts w:cs="Arial"/>
           <w:i/>
           <w:iCs/>
         </w:rPr>
-        <w:t xml:space="preserve"> im package </w:t>
-      </w:r>
+        <w:t xml:space="preserve"> im </w:t>
+      </w:r>
+      <w:proofErr w:type="spellStart"/>
+      <w:r>
+        <w:rPr>
+          <w:rFonts w:cs="Arial"/>
+          <w:i/>
+          <w:iCs/>
+        </w:rPr>
+        <w:t>package</w:t>
+      </w:r>
+      <w:proofErr w:type="spellEnd"/>
+      <w:r>
+        <w:rPr>
+          <w:rFonts w:cs="Arial"/>
+          <w:i/>
+          <w:iCs/>
+        </w:rPr>
+        <w:t xml:space="preserve"> </w:t>
+      </w:r>
+      <w:proofErr w:type="spellStart"/>
       <w:r>
         <w:rPr>
           <w:rFonts w:cs="Arial"/>
@@ -2296,6 +3005,7 @@
         </w:rPr>
         <w:t>sqlcontroller</w:t>
       </w:r>
+      <w:proofErr w:type="spellEnd"/>
       <w:r>
         <w:rPr>
           <w:rFonts w:cs="Arial"/>
@@ -2327,12 +3037,12 @@
       <w:pPr>
         <w:pStyle w:val="berschrift2"/>
       </w:pPr>
-      <w:bookmarkStart w:id="6" w:name="_Toc93405212"/>
+      <w:bookmarkStart w:id="9" w:name="_Toc93735868"/>
       <w:r>
         <w:lastRenderedPageBreak/>
         <w:t>Erstellen der benötigten Tabellen</w:t>
       </w:r>
-      <w:bookmarkEnd w:id="6"/>
+      <w:bookmarkEnd w:id="9"/>
     </w:p>
     <w:p>
       <w:r>
@@ -2349,11 +3059,11 @@
       <w:pPr>
         <w:pStyle w:val="berschrift3"/>
       </w:pPr>
-      <w:bookmarkStart w:id="7" w:name="_Toc93405213"/>
+      <w:bookmarkStart w:id="10" w:name="_Toc93735869"/>
       <w:r>
         <w:t>Tabelle für Fragen:</w:t>
       </w:r>
-      <w:bookmarkEnd w:id="7"/>
+      <w:bookmarkEnd w:id="10"/>
     </w:p>
     <w:tbl>
       <w:tblPr>
@@ -2404,7 +3114,27 @@
                 <w:szCs w:val="20"/>
                 <w:lang w:val="en-US"/>
               </w:rPr>
-              <w:t>CREATE OR REPLACE TABLE trainthebrain.tbl_questions (</w:t>
+              <w:t xml:space="preserve">CREATE OR REPLACE TABLE </w:t>
+            </w:r>
+            <w:proofErr w:type="spellStart"/>
+            <w:r>
+              <w:rPr>
+                <w:rFonts w:ascii="Monaco" w:hAnsi="Monaco" w:cs="Arial"/>
+                <w:sz w:val="20"/>
+                <w:szCs w:val="20"/>
+                <w:lang w:val="en-US"/>
+              </w:rPr>
+              <w:t>trainthebrain.tbl_questions</w:t>
+            </w:r>
+            <w:proofErr w:type="spellEnd"/>
+            <w:r>
+              <w:rPr>
+                <w:rFonts w:ascii="Monaco" w:hAnsi="Monaco" w:cs="Arial"/>
+                <w:sz w:val="20"/>
+                <w:szCs w:val="20"/>
+                <w:lang w:val="en-US"/>
+              </w:rPr>
+              <w:t xml:space="preserve"> (</w:t>
             </w:r>
           </w:p>
           <w:p>
@@ -2417,6 +3147,7 @@
                 <w:lang w:val="en-US"/>
               </w:rPr>
             </w:pPr>
+            <w:proofErr w:type="spellStart"/>
             <w:r>
               <w:rPr>
                 <w:rFonts w:ascii="Monaco" w:hAnsi="Monaco" w:cs="Arial"/>
@@ -2424,7 +3155,57 @@
                 <w:szCs w:val="20"/>
                 <w:lang w:val="en-US"/>
               </w:rPr>
-              <w:t>question_id int(10) unsigned auto_increment PRIMARY KEY,</w:t>
+              <w:t>question_id</w:t>
+            </w:r>
+            <w:proofErr w:type="spellEnd"/>
+            <w:r>
+              <w:rPr>
+                <w:rFonts w:ascii="Monaco" w:hAnsi="Monaco" w:cs="Arial"/>
+                <w:sz w:val="20"/>
+                <w:szCs w:val="20"/>
+                <w:lang w:val="en-US"/>
+              </w:rPr>
+              <w:t xml:space="preserve"> </w:t>
+            </w:r>
+            <w:proofErr w:type="gramStart"/>
+            <w:r>
+              <w:rPr>
+                <w:rFonts w:ascii="Monaco" w:hAnsi="Monaco" w:cs="Arial"/>
+                <w:sz w:val="20"/>
+                <w:szCs w:val="20"/>
+                <w:lang w:val="en-US"/>
+              </w:rPr>
+              <w:t>int(</w:t>
+            </w:r>
+            <w:proofErr w:type="gramEnd"/>
+            <w:r>
+              <w:rPr>
+                <w:rFonts w:ascii="Monaco" w:hAnsi="Monaco" w:cs="Arial"/>
+                <w:sz w:val="20"/>
+                <w:szCs w:val="20"/>
+                <w:lang w:val="en-US"/>
+              </w:rPr>
+              <w:t xml:space="preserve">10) unsigned </w:t>
+            </w:r>
+            <w:proofErr w:type="spellStart"/>
+            <w:r>
+              <w:rPr>
+                <w:rFonts w:ascii="Monaco" w:hAnsi="Monaco" w:cs="Arial"/>
+                <w:sz w:val="20"/>
+                <w:szCs w:val="20"/>
+                <w:lang w:val="en-US"/>
+              </w:rPr>
+              <w:t>auto_increment</w:t>
+            </w:r>
+            <w:proofErr w:type="spellEnd"/>
+            <w:r>
+              <w:rPr>
+                <w:rFonts w:ascii="Monaco" w:hAnsi="Monaco" w:cs="Arial"/>
+                <w:sz w:val="20"/>
+                <w:szCs w:val="20"/>
+                <w:lang w:val="en-US"/>
+              </w:rPr>
+              <w:t xml:space="preserve"> PRIMARY KEY,</w:t>
             </w:r>
           </w:p>
           <w:p>
@@ -2436,14 +3217,34 @@
                 <w:szCs w:val="20"/>
               </w:rPr>
             </w:pPr>
+            <w:proofErr w:type="spellStart"/>
             <w:r>
               <w:rPr>
                 <w:rFonts w:ascii="Monaco" w:hAnsi="Monaco" w:cs="Arial"/>
                 <w:sz w:val="20"/>
                 <w:szCs w:val="20"/>
               </w:rPr>
-              <w:t>question_text text</w:t>
-            </w:r>
+              <w:t>question_text</w:t>
+            </w:r>
+            <w:proofErr w:type="spellEnd"/>
+            <w:r>
+              <w:rPr>
+                <w:rFonts w:ascii="Monaco" w:hAnsi="Monaco" w:cs="Arial"/>
+                <w:sz w:val="20"/>
+                <w:szCs w:val="20"/>
+              </w:rPr>
+              <w:t xml:space="preserve"> </w:t>
+            </w:r>
+            <w:proofErr w:type="spellStart"/>
+            <w:r>
+              <w:rPr>
+                <w:rFonts w:ascii="Monaco" w:hAnsi="Monaco" w:cs="Arial"/>
+                <w:sz w:val="20"/>
+                <w:szCs w:val="20"/>
+              </w:rPr>
+              <w:t>text</w:t>
+            </w:r>
+            <w:proofErr w:type="spellEnd"/>
           </w:p>
           <w:p>
             <w:pPr>
@@ -2477,11 +3278,11 @@
       <w:pPr>
         <w:pStyle w:val="berschrift3"/>
       </w:pPr>
-      <w:bookmarkStart w:id="8" w:name="_Toc93405214"/>
+      <w:bookmarkStart w:id="11" w:name="_Toc93735870"/>
       <w:r>
         <w:t>Tabelle für Antworten:</w:t>
       </w:r>
-      <w:bookmarkEnd w:id="8"/>
+      <w:bookmarkEnd w:id="11"/>
     </w:p>
     <w:tbl>
       <w:tblPr>
@@ -2532,7 +3333,27 @@
                 <w:szCs w:val="20"/>
                 <w:lang w:val="en-US"/>
               </w:rPr>
-              <w:t>CREATE OR REPLACE TABLE trainthebrain.tbl_answers (</w:t>
+              <w:t xml:space="preserve">CREATE OR REPLACE TABLE </w:t>
+            </w:r>
+            <w:proofErr w:type="spellStart"/>
+            <w:r>
+              <w:rPr>
+                <w:rFonts w:ascii="Monaco" w:hAnsi="Monaco" w:cs="Arial"/>
+                <w:sz w:val="20"/>
+                <w:szCs w:val="20"/>
+                <w:lang w:val="en-US"/>
+              </w:rPr>
+              <w:t>trainthebrain.tbl_answers</w:t>
+            </w:r>
+            <w:proofErr w:type="spellEnd"/>
+            <w:r>
+              <w:rPr>
+                <w:rFonts w:ascii="Monaco" w:hAnsi="Monaco" w:cs="Arial"/>
+                <w:sz w:val="20"/>
+                <w:szCs w:val="20"/>
+                <w:lang w:val="en-US"/>
+              </w:rPr>
+              <w:t xml:space="preserve"> (</w:t>
             </w:r>
           </w:p>
           <w:p>
@@ -2545,6 +3366,7 @@
                 <w:lang w:val="en-US"/>
               </w:rPr>
             </w:pPr>
+            <w:proofErr w:type="spellStart"/>
             <w:r>
               <w:rPr>
                 <w:rFonts w:ascii="Monaco" w:hAnsi="Monaco" w:cs="Arial"/>
@@ -2552,7 +3374,57 @@
                 <w:szCs w:val="20"/>
                 <w:lang w:val="en-US"/>
               </w:rPr>
-              <w:t>answer_id int(10) unsigned auto_increment PRIMARY KEY,</w:t>
+              <w:t>answer_id</w:t>
+            </w:r>
+            <w:proofErr w:type="spellEnd"/>
+            <w:r>
+              <w:rPr>
+                <w:rFonts w:ascii="Monaco" w:hAnsi="Monaco" w:cs="Arial"/>
+                <w:sz w:val="20"/>
+                <w:szCs w:val="20"/>
+                <w:lang w:val="en-US"/>
+              </w:rPr>
+              <w:t xml:space="preserve"> </w:t>
+            </w:r>
+            <w:proofErr w:type="gramStart"/>
+            <w:r>
+              <w:rPr>
+                <w:rFonts w:ascii="Monaco" w:hAnsi="Monaco" w:cs="Arial"/>
+                <w:sz w:val="20"/>
+                <w:szCs w:val="20"/>
+                <w:lang w:val="en-US"/>
+              </w:rPr>
+              <w:t>int(</w:t>
+            </w:r>
+            <w:proofErr w:type="gramEnd"/>
+            <w:r>
+              <w:rPr>
+                <w:rFonts w:ascii="Monaco" w:hAnsi="Monaco" w:cs="Arial"/>
+                <w:sz w:val="20"/>
+                <w:szCs w:val="20"/>
+                <w:lang w:val="en-US"/>
+              </w:rPr>
+              <w:t xml:space="preserve">10) unsigned </w:t>
+            </w:r>
+            <w:proofErr w:type="spellStart"/>
+            <w:r>
+              <w:rPr>
+                <w:rFonts w:ascii="Monaco" w:hAnsi="Monaco" w:cs="Arial"/>
+                <w:sz w:val="20"/>
+                <w:szCs w:val="20"/>
+                <w:lang w:val="en-US"/>
+              </w:rPr>
+              <w:t>auto_increment</w:t>
+            </w:r>
+            <w:proofErr w:type="spellEnd"/>
+            <w:r>
+              <w:rPr>
+                <w:rFonts w:ascii="Monaco" w:hAnsi="Monaco" w:cs="Arial"/>
+                <w:sz w:val="20"/>
+                <w:szCs w:val="20"/>
+                <w:lang w:val="en-US"/>
+              </w:rPr>
+              <w:t xml:space="preserve"> PRIMARY KEY,</w:t>
             </w:r>
           </w:p>
           <w:p>
@@ -2565,6 +3437,7 @@
                 <w:lang w:val="en-US"/>
               </w:rPr>
             </w:pPr>
+            <w:proofErr w:type="spellStart"/>
             <w:r>
               <w:rPr>
                 <w:rFonts w:ascii="Monaco" w:hAnsi="Monaco" w:cs="Arial"/>
@@ -2572,7 +3445,37 @@
                 <w:szCs w:val="20"/>
                 <w:lang w:val="en-US"/>
               </w:rPr>
-              <w:t>question_id int(10) unsigned,</w:t>
+              <w:t>question_id</w:t>
+            </w:r>
+            <w:proofErr w:type="spellEnd"/>
+            <w:r>
+              <w:rPr>
+                <w:rFonts w:ascii="Monaco" w:hAnsi="Monaco" w:cs="Arial"/>
+                <w:sz w:val="20"/>
+                <w:szCs w:val="20"/>
+                <w:lang w:val="en-US"/>
+              </w:rPr>
+              <w:t xml:space="preserve"> </w:t>
+            </w:r>
+            <w:proofErr w:type="gramStart"/>
+            <w:r>
+              <w:rPr>
+                <w:rFonts w:ascii="Monaco" w:hAnsi="Monaco" w:cs="Arial"/>
+                <w:sz w:val="20"/>
+                <w:szCs w:val="20"/>
+                <w:lang w:val="en-US"/>
+              </w:rPr>
+              <w:t>int(</w:t>
+            </w:r>
+            <w:proofErr w:type="gramEnd"/>
+            <w:r>
+              <w:rPr>
+                <w:rFonts w:ascii="Monaco" w:hAnsi="Monaco" w:cs="Arial"/>
+                <w:sz w:val="20"/>
+                <w:szCs w:val="20"/>
+                <w:lang w:val="en-US"/>
+              </w:rPr>
+              <w:t>10) unsigned,</w:t>
             </w:r>
           </w:p>
           <w:p>
@@ -2585,6 +3488,7 @@
                 <w:lang w:val="en-US"/>
               </w:rPr>
             </w:pPr>
+            <w:proofErr w:type="spellStart"/>
             <w:r>
               <w:rPr>
                 <w:rFonts w:ascii="Monaco" w:hAnsi="Monaco" w:cs="Arial"/>
@@ -2592,7 +3496,17 @@
                 <w:szCs w:val="20"/>
                 <w:lang w:val="en-US"/>
               </w:rPr>
-              <w:t>answer_correct BOOL default 0,</w:t>
+              <w:t>answer_correct</w:t>
+            </w:r>
+            <w:proofErr w:type="spellEnd"/>
+            <w:r>
+              <w:rPr>
+                <w:rFonts w:ascii="Monaco" w:hAnsi="Monaco" w:cs="Arial"/>
+                <w:sz w:val="20"/>
+                <w:szCs w:val="20"/>
+                <w:lang w:val="en-US"/>
+              </w:rPr>
+              <w:t xml:space="preserve"> BOOL default 0,</w:t>
             </w:r>
           </w:p>
           <w:p>
@@ -2605,6 +3519,7 @@
                 <w:lang w:val="en-US"/>
               </w:rPr>
             </w:pPr>
+            <w:proofErr w:type="spellStart"/>
             <w:r>
               <w:rPr>
                 <w:rFonts w:ascii="Monaco" w:hAnsi="Monaco" w:cs="Arial"/>
@@ -2612,7 +3527,17 @@
                 <w:szCs w:val="20"/>
                 <w:lang w:val="en-US"/>
               </w:rPr>
-              <w:t>answer_text text,</w:t>
+              <w:t>answer_text</w:t>
+            </w:r>
+            <w:proofErr w:type="spellEnd"/>
+            <w:r>
+              <w:rPr>
+                <w:rFonts w:ascii="Monaco" w:hAnsi="Monaco" w:cs="Arial"/>
+                <w:sz w:val="20"/>
+                <w:szCs w:val="20"/>
+                <w:lang w:val="en-US"/>
+              </w:rPr>
+              <w:t xml:space="preserve"> text,</w:t>
             </w:r>
           </w:p>
           <w:p>
@@ -2632,7 +3557,27 @@
                 <w:szCs w:val="20"/>
                 <w:lang w:val="en-US"/>
               </w:rPr>
-              <w:t>CONSTRAINT FK_QUESTIONID FOREIGN KEY (question_id)</w:t>
+              <w:t>CONSTRAINT FK_QUESTIONID FOREIGN KEY (</w:t>
+            </w:r>
+            <w:proofErr w:type="spellStart"/>
+            <w:r>
+              <w:rPr>
+                <w:rFonts w:ascii="Monaco" w:hAnsi="Monaco" w:cs="Arial"/>
+                <w:sz w:val="20"/>
+                <w:szCs w:val="20"/>
+                <w:lang w:val="en-US"/>
+              </w:rPr>
+              <w:t>question_id</w:t>
+            </w:r>
+            <w:proofErr w:type="spellEnd"/>
+            <w:r>
+              <w:rPr>
+                <w:rFonts w:ascii="Monaco" w:hAnsi="Monaco" w:cs="Arial"/>
+                <w:sz w:val="20"/>
+                <w:szCs w:val="20"/>
+                <w:lang w:val="en-US"/>
+              </w:rPr>
+              <w:t>)</w:t>
             </w:r>
           </w:p>
           <w:p>
@@ -2652,7 +3597,47 @@
                 <w:szCs w:val="20"/>
                 <w:lang w:val="fr-CH"/>
               </w:rPr>
-              <w:t>REFERENCES tbl_questions(question_id)</w:t>
+              <w:t xml:space="preserve">REFERENCES </w:t>
+            </w:r>
+            <w:proofErr w:type="spellStart"/>
+            <w:r>
+              <w:rPr>
+                <w:rFonts w:ascii="Monaco" w:hAnsi="Monaco" w:cs="Arial"/>
+                <w:sz w:val="20"/>
+                <w:szCs w:val="20"/>
+                <w:lang w:val="fr-CH"/>
+              </w:rPr>
+              <w:t>tbl_questions</w:t>
+            </w:r>
+            <w:proofErr w:type="spellEnd"/>
+            <w:r>
+              <w:rPr>
+                <w:rFonts w:ascii="Monaco" w:hAnsi="Monaco" w:cs="Arial"/>
+                <w:sz w:val="20"/>
+                <w:szCs w:val="20"/>
+                <w:lang w:val="fr-CH"/>
+              </w:rPr>
+              <w:t>(</w:t>
+            </w:r>
+            <w:proofErr w:type="spellStart"/>
+            <w:r>
+              <w:rPr>
+                <w:rFonts w:ascii="Monaco" w:hAnsi="Monaco" w:cs="Arial"/>
+                <w:sz w:val="20"/>
+                <w:szCs w:val="20"/>
+                <w:lang w:val="fr-CH"/>
+              </w:rPr>
+              <w:t>question_id</w:t>
+            </w:r>
+            <w:proofErr w:type="spellEnd"/>
+            <w:r>
+              <w:rPr>
+                <w:rFonts w:ascii="Monaco" w:hAnsi="Monaco" w:cs="Arial"/>
+                <w:sz w:val="20"/>
+                <w:szCs w:val="20"/>
+                <w:lang w:val="fr-CH"/>
+              </w:rPr>
+              <w:t>)</w:t>
             </w:r>
           </w:p>
           <w:p>
@@ -2702,35 +3687,76 @@
           <w:i/>
           <w:iCs/>
         </w:rPr>
-        <w:t xml:space="preserve"> Alle SQL Scripts sind</w:t>
-      </w:r>
+        <w:t xml:space="preserve"> Alle </w:t>
+      </w:r>
+      <w:proofErr w:type="gramStart"/>
       <w:r>
         <w:rPr>
           <w:rFonts w:cs="Arial"/>
           <w:i/>
           <w:iCs/>
         </w:rPr>
-        <w:t xml:space="preserve"> zusätzlich</w:t>
-      </w:r>
+        <w:t>SQL Scripts</w:t>
+      </w:r>
+      <w:proofErr w:type="gramEnd"/>
       <w:r>
         <w:rPr>
           <w:rFonts w:cs="Arial"/>
           <w:i/>
           <w:iCs/>
         </w:rPr>
-        <w:t xml:space="preserve"> im Ordner installation abgelegt</w:t>
+        <w:t xml:space="preserve"> sind</w:t>
+      </w:r>
+      <w:r>
+        <w:rPr>
+          <w:rFonts w:cs="Arial"/>
+          <w:i/>
+          <w:iCs/>
+        </w:rPr>
+        <w:t xml:space="preserve"> zusätzlich</w:t>
+      </w:r>
+      <w:r>
+        <w:rPr>
+          <w:rFonts w:cs="Arial"/>
+          <w:i/>
+          <w:iCs/>
+        </w:rPr>
+        <w:t xml:space="preserve"> im Ordner </w:t>
+      </w:r>
+      <w:proofErr w:type="spellStart"/>
+      <w:r>
+        <w:rPr>
+          <w:rFonts w:cs="Arial"/>
+          <w:i/>
+          <w:iCs/>
+        </w:rPr>
+        <w:t>installation</w:t>
+      </w:r>
+      <w:proofErr w:type="spellEnd"/>
+      <w:r>
+        <w:rPr>
+          <w:rFonts w:cs="Arial"/>
+          <w:i/>
+          <w:iCs/>
+        </w:rPr>
+        <w:t xml:space="preserve"> abgelegt</w:t>
       </w:r>
     </w:p>
     <w:p>
       <w:pPr>
         <w:pStyle w:val="berschrift1"/>
       </w:pPr>
-      <w:bookmarkStart w:id="9" w:name="_Toc93405215"/>
+      <w:bookmarkStart w:id="12" w:name="_Toc93735871"/>
       <w:r>
         <w:lastRenderedPageBreak/>
-        <w:t>Projekt auf Github</w:t>
-      </w:r>
-      <w:bookmarkEnd w:id="9"/>
+        <w:t xml:space="preserve">Projekt auf </w:t>
+      </w:r>
+      <w:proofErr w:type="spellStart"/>
+      <w:r>
+        <w:t>Github</w:t>
+      </w:r>
+      <w:bookmarkEnd w:id="12"/>
+      <w:proofErr w:type="spellEnd"/>
     </w:p>
     <w:p>
       <w:pPr>
@@ -2745,31 +3771,52 @@
       <w:r>
         <w:t xml:space="preserve"> </w:t>
       </w:r>
-      <w:r>
-        <w:t>InteliJ-</w:t>
+      <w:proofErr w:type="spellStart"/>
+      <w:r>
+        <w:t>InteliJ</w:t>
+      </w:r>
+      <w:proofErr w:type="spellEnd"/>
+      <w:r>
+        <w:t>-</w:t>
       </w:r>
       <w:r>
         <w:t xml:space="preserve">Projekt </w:t>
       </w:r>
       <w:r>
-        <w:t xml:space="preserve">zur Applikation Train the Brain </w:t>
+        <w:t xml:space="preserve">zur Applikation Train </w:t>
+      </w:r>
+      <w:proofErr w:type="spellStart"/>
+      <w:r>
+        <w:t>the</w:t>
+      </w:r>
+      <w:proofErr w:type="spellEnd"/>
+      <w:r>
+        <w:t xml:space="preserve"> Brain </w:t>
       </w:r>
       <w:r>
         <w:t>finden</w:t>
       </w:r>
       <w:r>
-        <w:t xml:space="preserve"> interessierte unter </w:t>
+        <w:t xml:space="preserve"> interessierte </w:t>
+      </w:r>
+      <w:proofErr w:type="gramStart"/>
+      <w:r>
+        <w:t xml:space="preserve">unter </w:t>
       </w:r>
       <w:r>
         <w:t xml:space="preserve">dem </w:t>
       </w:r>
       <w:r>
-        <w:t>folgendem Link:</w:t>
+        <w:t>folgendem Link</w:t>
+      </w:r>
+      <w:proofErr w:type="gramEnd"/>
+      <w:r>
+        <w:t>:</w:t>
       </w:r>
       <w:r>
         <w:br/>
       </w:r>
-      <w:hyperlink r:id="rId10" w:history="1">
+      <w:hyperlink r:id="rId12" w:history="1">
         <w:r>
           <w:rPr>
             <w:rStyle w:val="Hyperlink"/>
@@ -2791,12 +3838,12 @@
       <w:pPr>
         <w:pStyle w:val="berschrift1"/>
       </w:pPr>
-      <w:bookmarkStart w:id="10" w:name="_Toc93405216"/>
+      <w:bookmarkStart w:id="13" w:name="_Toc93735872"/>
       <w:r>
         <w:lastRenderedPageBreak/>
         <w:t>Verwendungsanleitung</w:t>
       </w:r>
-      <w:bookmarkEnd w:id="10"/>
+      <w:bookmarkEnd w:id="13"/>
     </w:p>
     <w:p>
       <w:pPr>
@@ -2805,22 +3852,35 @@
           <w:b w:val="0"/>
         </w:rPr>
       </w:pPr>
-      <w:bookmarkStart w:id="11" w:name="_Toc93405217"/>
+      <w:bookmarkStart w:id="14" w:name="_Toc93735873"/>
       <w:r>
         <w:t>Start der Applikation:</w:t>
       </w:r>
-      <w:bookmarkEnd w:id="11"/>
-    </w:p>
-    <w:p>
-      <w:r>
-        <w:t>Öffnen Sie das Projekt Train the Br</w:t>
+      <w:bookmarkEnd w:id="14"/>
+    </w:p>
+    <w:p>
+      <w:r>
+        <w:t xml:space="preserve">Öffnen Sie das Projekt Train </w:t>
+      </w:r>
+      <w:proofErr w:type="spellStart"/>
+      <w:r>
+        <w:t>the</w:t>
+      </w:r>
+      <w:proofErr w:type="spellEnd"/>
+      <w:r>
+        <w:t xml:space="preserve"> Br</w:t>
       </w:r>
       <w:r>
         <w:t>ai</w:t>
       </w:r>
       <w:r>
-        <w:t>n im IntelliJ</w:t>
-      </w:r>
+        <w:t xml:space="preserve">n im </w:t>
+      </w:r>
+      <w:proofErr w:type="spellStart"/>
+      <w:r>
+        <w:t>IntelliJ</w:t>
+      </w:r>
+      <w:proofErr w:type="spellEnd"/>
       <w:r>
         <w:t>.</w:t>
       </w:r>
@@ -2873,11 +3933,89 @@
         </w:rPr>
         <w:t xml:space="preserve"> </w:t>
       </w:r>
-      <w:r>
-        <w:rPr>
-          <w:rFonts w:cs="Arial"/>
-        </w:rPr>
-        <w:t>src/main/java/com/tbt/trainthebrain/Main.java</w:t>
+      <w:proofErr w:type="spellStart"/>
+      <w:r>
+        <w:rPr>
+          <w:rFonts w:cs="Arial"/>
+        </w:rPr>
+        <w:t>src</w:t>
+      </w:r>
+      <w:proofErr w:type="spellEnd"/>
+      <w:r>
+        <w:rPr>
+          <w:rFonts w:cs="Arial"/>
+        </w:rPr>
+        <w:t>/</w:t>
+      </w:r>
+      <w:proofErr w:type="spellStart"/>
+      <w:r>
+        <w:rPr>
+          <w:rFonts w:cs="Arial"/>
+        </w:rPr>
+        <w:t>main</w:t>
+      </w:r>
+      <w:proofErr w:type="spellEnd"/>
+      <w:r>
+        <w:rPr>
+          <w:rFonts w:cs="Arial"/>
+        </w:rPr>
+        <w:t>/</w:t>
+      </w:r>
+      <w:proofErr w:type="spellStart"/>
+      <w:r>
+        <w:rPr>
+          <w:rFonts w:cs="Arial"/>
+        </w:rPr>
+        <w:t>java</w:t>
+      </w:r>
+      <w:proofErr w:type="spellEnd"/>
+      <w:r>
+        <w:rPr>
+          <w:rFonts w:cs="Arial"/>
+        </w:rPr>
+        <w:t>/</w:t>
+      </w:r>
+      <w:proofErr w:type="spellStart"/>
+      <w:r>
+        <w:rPr>
+          <w:rFonts w:cs="Arial"/>
+        </w:rPr>
+        <w:t>com</w:t>
+      </w:r>
+      <w:proofErr w:type="spellEnd"/>
+      <w:r>
+        <w:rPr>
+          <w:rFonts w:cs="Arial"/>
+        </w:rPr>
+        <w:t>/</w:t>
+      </w:r>
+      <w:proofErr w:type="spellStart"/>
+      <w:r>
+        <w:rPr>
+          <w:rFonts w:cs="Arial"/>
+        </w:rPr>
+        <w:t>tbt</w:t>
+      </w:r>
+      <w:proofErr w:type="spellEnd"/>
+      <w:r>
+        <w:rPr>
+          <w:rFonts w:cs="Arial"/>
+        </w:rPr>
+        <w:t>/</w:t>
+      </w:r>
+      <w:proofErr w:type="spellStart"/>
+      <w:r>
+        <w:rPr>
+          <w:rFonts w:cs="Arial"/>
+        </w:rPr>
+        <w:t>trainthebrain</w:t>
+      </w:r>
+      <w:proofErr w:type="spellEnd"/>
+      <w:r>
+        <w:rPr>
+          <w:rFonts w:cs="Arial"/>
+        </w:rPr>
+        <w:t>/Main.java</w:t>
       </w:r>
     </w:p>
     <w:p>
@@ -2890,13 +4028,34 @@
         <w:rPr>
           <w:rFonts w:cs="Arial"/>
         </w:rPr>
-        <w:t>Starten Sie die Applikation mittels klick auf den grünen Pfeil in Zeile 10</w:t>
-      </w:r>
-      <w:r>
-        <w:rPr>
-          <w:rFonts w:cs="Arial"/>
-        </w:rPr>
-        <w:t xml:space="preserve"> und führen Sie die </w:t>
+        <w:t xml:space="preserve">Starten Sie die Applikation mittels </w:t>
+      </w:r>
+      <w:proofErr w:type="spellStart"/>
+      <w:r>
+        <w:rPr>
+          <w:rFonts w:cs="Arial"/>
+        </w:rPr>
+        <w:t>klick</w:t>
+      </w:r>
+      <w:proofErr w:type="spellEnd"/>
+      <w:r>
+        <w:rPr>
+          <w:rFonts w:cs="Arial"/>
+        </w:rPr>
+        <w:t xml:space="preserve"> auf den grünen Pfeil in Zeile 10</w:t>
+      </w:r>
+      <w:r>
+        <w:rPr>
+          <w:rFonts w:cs="Arial"/>
+        </w:rPr>
+        <w:t xml:space="preserve"> und führen Sie </w:t>
+      </w:r>
+      <w:proofErr w:type="gramStart"/>
+      <w:r>
+        <w:rPr>
+          <w:rFonts w:cs="Arial"/>
+        </w:rPr>
+        <w:t xml:space="preserve">die </w:t>
       </w:r>
       <w:r>
         <w:rPr>
@@ -2908,7 +4067,14 @@
         <w:rPr>
           <w:rFonts w:cs="Arial"/>
         </w:rPr>
-        <w:t>«Run</w:t>
+        <w:t>«</w:t>
+      </w:r>
+      <w:proofErr w:type="gramEnd"/>
+      <w:r>
+        <w:rPr>
+          <w:rFonts w:cs="Arial"/>
+        </w:rPr>
+        <w:t>Run</w:t>
       </w:r>
       <w:r>
         <w:rPr>
@@ -2916,11 +4082,19 @@
         </w:rPr>
         <w:t xml:space="preserve"> </w:t>
       </w:r>
-      <w:r>
-        <w:rPr>
-          <w:rFonts w:cs="Arial"/>
-        </w:rPr>
-        <w:t>Main.main()»</w:t>
+      <w:proofErr w:type="spellStart"/>
+      <w:r>
+        <w:rPr>
+          <w:rFonts w:cs="Arial"/>
+        </w:rPr>
+        <w:t>Main.main</w:t>
+      </w:r>
+      <w:proofErr w:type="spellEnd"/>
+      <w:r>
+        <w:rPr>
+          <w:rFonts w:cs="Arial"/>
+        </w:rPr>
+        <w:t>()»</w:t>
       </w:r>
       <w:r>
         <w:rPr>
@@ -2958,7 +4132,7 @@
                     <pic:cNvPicPr/>
                   </pic:nvPicPr>
                   <pic:blipFill>
-                    <a:blip r:embed="rId11">
+                    <a:blip r:embed="rId13">
                       <a:extLst>
                         <a:ext uri="{28A0092B-C50C-407E-A947-70E740481C1C}">
                           <a14:useLocalDpi xmlns:a14="http://schemas.microsoft.com/office/drawing/2010/main" val="0"/>
@@ -3008,7 +4182,7 @@
           <w:b w:val="0"/>
         </w:rPr>
       </w:pPr>
-      <w:bookmarkStart w:id="12" w:name="_Toc93405218"/>
+      <w:bookmarkStart w:id="15" w:name="_Toc93735874"/>
       <w:r>
         <w:t>Navigation in der Applikation</w:t>
       </w:r>
@@ -3018,11 +4192,19 @@
       <w:r>
         <w:t>:</w:t>
       </w:r>
-      <w:bookmarkEnd w:id="12"/>
-    </w:p>
-    <w:p>
-      <w:r>
-        <w:t>Sie befinden sich nun im Hauptmenü der Applikation Train the Brain.</w:t>
+      <w:bookmarkEnd w:id="15"/>
+    </w:p>
+    <w:p>
+      <w:r>
+        <w:t xml:space="preserve">Sie befinden sich nun im Hauptmenü der Applikation Train </w:t>
+      </w:r>
+      <w:proofErr w:type="spellStart"/>
+      <w:r>
+        <w:t>the</w:t>
+      </w:r>
+      <w:proofErr w:type="spellEnd"/>
+      <w:r>
+        <w:t xml:space="preserve"> Brain.</w:t>
       </w:r>
       <w:r>
         <w:t xml:space="preserve"> </w:t>
@@ -3104,7 +4286,7 @@
                     <pic:cNvPicPr/>
                   </pic:nvPicPr>
                   <pic:blipFill>
-                    <a:blip r:embed="rId12" cstate="print">
+                    <a:blip r:embed="rId14" cstate="print">
                       <a:extLst>
                         <a:ext uri="{28A0092B-C50C-407E-A947-70E740481C1C}">
                           <a14:useLocalDpi xmlns:a14="http://schemas.microsoft.com/office/drawing/2010/main" val="0"/>
@@ -3153,8 +4335,9 @@
           <w:b w:val="0"/>
         </w:rPr>
       </w:pPr>
-      <w:bookmarkStart w:id="13" w:name="_Toc93405219"/>
-      <w:r>
+      <w:bookmarkStart w:id="16" w:name="_Toc93735875"/>
+      <w:r>
+        <w:lastRenderedPageBreak/>
         <w:t>Lernmodus</w:t>
       </w:r>
       <w:r>
@@ -3163,7 +4346,7 @@
       <w:r>
         <w:t>:</w:t>
       </w:r>
-      <w:bookmarkEnd w:id="13"/>
+      <w:bookmarkEnd w:id="16"/>
     </w:p>
     <w:p>
       <w:r>
@@ -3244,429 +4427,6 @@
                 <pic:pic xmlns:pic="http://schemas.openxmlformats.org/drawingml/2006/picture">
                   <pic:nvPicPr>
                     <pic:cNvPr id="5" name="Grafik 5" descr="Ein Bild, das Text, Monitor, Screenshot, Bildschirm enthält.&#10;&#10;Automatisch generierte Beschreibung"/>
-                    <pic:cNvPicPr/>
-                  </pic:nvPicPr>
-                  <pic:blipFill>
-                    <a:blip r:embed="rId13" cstate="print">
-                      <a:extLst>
-                        <a:ext uri="{28A0092B-C50C-407E-A947-70E740481C1C}">
-                          <a14:useLocalDpi xmlns:a14="http://schemas.microsoft.com/office/drawing/2010/main" val="0"/>
-                        </a:ext>
-                      </a:extLst>
-                    </a:blip>
-                    <a:stretch>
-                      <a:fillRect/>
-                    </a:stretch>
-                  </pic:blipFill>
-                  <pic:spPr>
-                    <a:xfrm>
-                      <a:off x="0" y="0"/>
-                      <a:ext cx="3240000" cy="2992116"/>
-                    </a:xfrm>
-                    <a:prstGeom prst="rect">
-                      <a:avLst/>
-                    </a:prstGeom>
-                  </pic:spPr>
-                </pic:pic>
-              </a:graphicData>
-            </a:graphic>
-          </wp:inline>
-        </w:drawing>
-      </w:r>
-    </w:p>
-    <w:p>
-      <w:pPr>
-        <w:jc w:val="left"/>
-        <w:rPr>
-          <w:rFonts w:eastAsiaTheme="majorEastAsia" w:cstheme="majorBidi"/>
-          <w:b/>
-          <w:color w:val="262626" w:themeColor="text1" w:themeTint="D9"/>
-          <w:sz w:val="28"/>
-          <w:szCs w:val="26"/>
-        </w:rPr>
-      </w:pPr>
-      <w:r>
-        <w:br w:type="page"/>
-      </w:r>
-    </w:p>
-    <w:p>
-      <w:pPr>
-        <w:pStyle w:val="berschrift2"/>
-        <w:rPr>
-          <w:b w:val="0"/>
-        </w:rPr>
-      </w:pPr>
-      <w:bookmarkStart w:id="14" w:name="_Toc93405220"/>
-      <w:r>
-        <w:t>Lernmodus</w:t>
-      </w:r>
-      <w:r>
-        <w:t xml:space="preserve"> </w:t>
-      </w:r>
-      <w:r>
-        <w:t>(</w:t>
-      </w:r>
-      <w:r>
-        <w:t>Fragebeantwortungsseite)</w:t>
-      </w:r>
-      <w:r>
-        <w:t>:</w:t>
-      </w:r>
-      <w:bookmarkEnd w:id="14"/>
-    </w:p>
-    <w:p>
-      <w:r>
-        <w:t xml:space="preserve">Nun sehen Sie </w:t>
-      </w:r>
-      <w:r>
-        <w:t xml:space="preserve">die erste </w:t>
-      </w:r>
-      <w:r>
-        <w:t>Frage,</w:t>
-      </w:r>
-      <w:r>
-        <w:t xml:space="preserve"> die zu beantworten ist. </w:t>
-      </w:r>
-      <w:r>
-        <w:t xml:space="preserve">Unterhalb der Frage haben Sie alle möglichen Antworten dargestellt. </w:t>
-      </w:r>
-      <w:r>
-        <w:t>Mit einem Klick auf die Antwort markieren</w:t>
-      </w:r>
-      <w:r>
-        <w:t xml:space="preserve"> (Blau)</w:t>
-      </w:r>
-      <w:r>
-        <w:t xml:space="preserve"> Sie </w:t>
-      </w:r>
-      <w:r>
-        <w:t xml:space="preserve">die Antwort als richtig. </w:t>
-      </w:r>
-      <w:r>
-        <w:t xml:space="preserve">Mittels </w:t>
-      </w:r>
-      <w:r>
-        <w:t>Klick</w:t>
-      </w:r>
-      <w:r>
-        <w:t xml:space="preserve"> auf die bereits markierte Antwort können Sie jederzeit die </w:t>
-      </w:r>
-      <w:r>
-        <w:t xml:space="preserve">Markierung wieder aufheben. </w:t>
-      </w:r>
-      <w:r>
-        <w:t>Sie können mehrere Antworten als richtig marki</w:t>
-      </w:r>
-      <w:r>
-        <w:t>eren.</w:t>
-      </w:r>
-      <w:r>
-        <w:t xml:space="preserve"> Da die Punkte </w:t>
-      </w:r>
-      <w:r>
-        <w:t>Verteilung</w:t>
-      </w:r>
-      <w:r>
-        <w:t xml:space="preserve"> auf dem Mulitplechoice</w:t>
-      </w:r>
-      <w:r>
-        <w:t>-</w:t>
-      </w:r>
-      <w:r>
-        <w:t>P</w:t>
-      </w:r>
-      <w:r>
-        <w:t>rinzip</w:t>
-      </w:r>
-      <w:r>
-        <w:t xml:space="preserve"> (</w:t>
-      </w:r>
-      <w:r>
-        <w:t>siehe Anhang: Erklärung Multiplechoice-Prinzip)</w:t>
-      </w:r>
-      <w:r>
-        <w:rPr>
-          <w:color w:val="FF0000"/>
-        </w:rPr>
-        <w:t xml:space="preserve"> </w:t>
-      </w:r>
-      <w:r>
-        <w:t>beruht, ist immer mindestens eine Antwort richtig pro Frage</w:t>
-      </w:r>
-      <w:r>
-        <w:t>.</w:t>
-      </w:r>
-    </w:p>
-    <w:p>
-      <w:r>
-        <w:t xml:space="preserve">Möchten Sie Ihre Antworten </w:t>
-      </w:r>
-      <w:r>
-        <w:t>überprüfen so betätigen Sie den blauen Button «Antwort prüfen»</w:t>
-      </w:r>
-      <w:r>
-        <w:t xml:space="preserve"> Die Antworten, die Sie als richtig markiert haben und auch </w:t>
-      </w:r>
-      <w:r>
-        <w:t>effektiv</w:t>
-      </w:r>
-      <w:r>
-        <w:t xml:space="preserve"> richtig sind werden grün markiert.</w:t>
-      </w:r>
-      <w:r>
-        <w:t xml:space="preserve"> </w:t>
-      </w:r>
-      <w:r>
-        <w:t>Antworten welche Sie f</w:t>
-      </w:r>
-      <w:r>
-        <w:t>ä</w:t>
-      </w:r>
-      <w:r>
-        <w:t>lsch</w:t>
-      </w:r>
-      <w:r>
-        <w:t>lich</w:t>
-      </w:r>
-      <w:r>
-        <w:t>erweise als richtig markiert haben und effektiv falsch sind</w:t>
-      </w:r>
-      <w:r>
-        <w:t>,</w:t>
-      </w:r>
-      <w:r>
-        <w:t xml:space="preserve"> werden rot markiert. Ebenfalls jene Antworten die Sie nicht als </w:t>
-      </w:r>
-      <w:r>
-        <w:t>richtig</w:t>
-      </w:r>
-      <w:r>
-        <w:t xml:space="preserve"> markiert haben und effektiv richtig wären, werden rot markiert.</w:t>
-      </w:r>
-    </w:p>
-    <w:p>
-      <w:r>
-        <w:t xml:space="preserve">Die Fragen und Antworten werden bei jedem Durchgang des Fragekataloges </w:t>
-      </w:r>
-      <w:r>
-        <w:t xml:space="preserve">nach dem Zufallsprinzip </w:t>
-      </w:r>
-      <w:r>
-        <w:t xml:space="preserve">angezeigt. </w:t>
-      </w:r>
-      <w:r>
-        <w:t xml:space="preserve">Dies soll verhindern, dass die Fragereihenfolge und die </w:t>
-      </w:r>
-      <w:r>
-        <w:t>Antwortplatzierung ge</w:t>
-      </w:r>
-      <w:r>
-        <w:t>merkt</w:t>
-      </w:r>
-      <w:r>
-        <w:t xml:space="preserve"> werden und das </w:t>
-      </w:r>
-      <w:r>
-        <w:t>Erlernen</w:t>
-      </w:r>
-      <w:r>
-        <w:t xml:space="preserve"> des Inhaltes </w:t>
-      </w:r>
-      <w:r>
-        <w:t>beeinflussen.</w:t>
-      </w:r>
-    </w:p>
-    <w:p>
-      <w:pPr>
-        <w:spacing w:line="360" w:lineRule="auto"/>
-        <w:jc w:val="center"/>
-        <w:rPr>
-          <w:rFonts w:cs="Arial"/>
-          <w:color w:val="FF0000"/>
-        </w:rPr>
-      </w:pPr>
-      <w:r>
-        <w:rPr>
-          <w:rFonts w:cs="Arial"/>
-          <w:noProof/>
-          <w:color w:val="FF0000"/>
-        </w:rPr>
-        <w:drawing>
-          <wp:inline distT="0" distB="0" distL="0" distR="0" wp14:anchorId="36532C14" wp14:editId="31518B97">
-            <wp:extent cx="3240000" cy="2992116"/>
-            <wp:effectExtent l="0" t="0" r="0" b="5715"/>
-            <wp:docPr id="6" name="Grafik 6" descr="Ein Bild, das Text, Screenshot, Monitor, silbern enthält.&#10;&#10;Automatisch generierte Beschreibung"/>
-            <wp:cNvGraphicFramePr>
-              <a:graphicFrameLocks xmlns:a="http://schemas.openxmlformats.org/drawingml/2006/main" noChangeAspect="1"/>
-            </wp:cNvGraphicFramePr>
-            <a:graphic xmlns:a="http://schemas.openxmlformats.org/drawingml/2006/main">
-              <a:graphicData uri="http://schemas.openxmlformats.org/drawingml/2006/picture">
-                <pic:pic xmlns:pic="http://schemas.openxmlformats.org/drawingml/2006/picture">
-                  <pic:nvPicPr>
-                    <pic:cNvPr id="6" name="Grafik 6" descr="Ein Bild, das Text, Screenshot, Monitor, silbern enthält.&#10;&#10;Automatisch generierte Beschreibung"/>
-                    <pic:cNvPicPr/>
-                  </pic:nvPicPr>
-                  <pic:blipFill>
-                    <a:blip r:embed="rId14" cstate="print">
-                      <a:extLst>
-                        <a:ext uri="{28A0092B-C50C-407E-A947-70E740481C1C}">
-                          <a14:useLocalDpi xmlns:a14="http://schemas.microsoft.com/office/drawing/2010/main" val="0"/>
-                        </a:ext>
-                      </a:extLst>
-                    </a:blip>
-                    <a:stretch>
-                      <a:fillRect/>
-                    </a:stretch>
-                  </pic:blipFill>
-                  <pic:spPr>
-                    <a:xfrm>
-                      <a:off x="0" y="0"/>
-                      <a:ext cx="3240000" cy="2992116"/>
-                    </a:xfrm>
-                    <a:prstGeom prst="rect">
-                      <a:avLst/>
-                    </a:prstGeom>
-                  </pic:spPr>
-                </pic:pic>
-              </a:graphicData>
-            </a:graphic>
-          </wp:inline>
-        </w:drawing>
-      </w:r>
-    </w:p>
-    <w:p>
-      <w:r>
-        <w:t xml:space="preserve">Nach </w:t>
-      </w:r>
-      <w:r>
-        <w:t>der Überprüfung der Antworten können Sie mit dem grünen Button «Weiter» zur nächsten Frage gehen.</w:t>
-      </w:r>
-    </w:p>
-    <w:p>
-      <w:r>
-        <w:t xml:space="preserve">Oben rechts können Sie jederzeit </w:t>
-      </w:r>
-      <w:r>
-        <w:t>die Anzahl ausgewählter Fragen sehen und die wievielte Frage Sie gerade davon bearbeiten.</w:t>
-      </w:r>
-    </w:p>
-    <w:p>
-      <w:r>
-        <w:t xml:space="preserve">Möchten Sie den </w:t>
-      </w:r>
-      <w:r>
-        <w:t>Lernmodus verlassen, können Sie jederzeit mit dem Button «Ab</w:t>
-      </w:r>
-      <w:r>
-        <w:t>brechen» zurück zum Hauptmenü. ACHTUNG: Es erfolgt keine Auswertung der bereits beantworteten Fragen</w:t>
-      </w:r>
-      <w:r>
-        <w:t>!</w:t>
-      </w:r>
-    </w:p>
-    <w:p>
-      <w:pPr>
-        <w:spacing w:line="360" w:lineRule="auto"/>
-        <w:rPr>
-          <w:rFonts w:cs="Arial"/>
-        </w:rPr>
-      </w:pPr>
-    </w:p>
-    <w:p>
-      <w:pPr>
-        <w:jc w:val="left"/>
-        <w:rPr>
-          <w:rFonts w:eastAsiaTheme="majorEastAsia" w:cstheme="majorBidi"/>
-          <w:b/>
-          <w:color w:val="262626" w:themeColor="text1" w:themeTint="D9"/>
-          <w:sz w:val="28"/>
-          <w:szCs w:val="26"/>
-        </w:rPr>
-      </w:pPr>
-      <w:r>
-        <w:br w:type="page"/>
-      </w:r>
-    </w:p>
-    <w:p>
-      <w:pPr>
-        <w:pStyle w:val="berschrift2"/>
-        <w:rPr>
-          <w:b w:val="0"/>
-        </w:rPr>
-      </w:pPr>
-      <w:bookmarkStart w:id="15" w:name="_Toc93405221"/>
-      <w:r>
-        <w:t>Lernmodus (Zusammenfassung):</w:t>
-      </w:r>
-      <w:bookmarkEnd w:id="15"/>
-    </w:p>
-    <w:p>
-      <w:r>
-        <w:t>Sind</w:t>
-      </w:r>
-      <w:r>
-        <w:t xml:space="preserve"> Sie</w:t>
-      </w:r>
-      <w:r>
-        <w:t xml:space="preserve"> bei der letzten Frage angelangt und haben diese überprüft, so finden Sie nun einen grünen </w:t>
-      </w:r>
-      <w:r>
-        <w:t>“Abschliessen”</w:t>
-      </w:r>
-      <w:r>
-        <w:t xml:space="preserve"> Button. Mit Klick auf diesen </w:t>
-      </w:r>
-      <w:r>
-        <w:t>werden alle Ihre beantworteten Fragen und die dazugehörige Punktezahl ausgewertet und als Grafik dargestellt.</w:t>
-      </w:r>
-      <w:r>
-        <w:t xml:space="preserve"> Möchten Sie den Lernmodus von neuem starten klicken Sie auf “N</w:t>
-      </w:r>
-      <w:r>
-        <w:t>ochmals” somit</w:t>
-      </w:r>
-      <w:r>
-        <w:t xml:space="preserve"> landen</w:t>
-      </w:r>
-      <w:r>
-        <w:t xml:space="preserve"> Sie wieder auf </w:t>
-      </w:r>
-      <w:r>
-        <w:t>der</w:t>
-      </w:r>
-      <w:r>
-        <w:t xml:space="preserve"> Startseite und können die Anzahl Fragen neu wählen. Mit “Zurück </w:t>
-      </w:r>
-      <w:r>
-        <w:t>zum Home” gelangen Sie zurück ins Hauptmenü.</w:t>
-      </w:r>
-    </w:p>
-    <w:p>
-      <w:pPr>
-        <w:spacing w:line="360" w:lineRule="auto"/>
-        <w:jc w:val="center"/>
-        <w:rPr>
-          <w:rFonts w:cs="Arial"/>
-        </w:rPr>
-      </w:pPr>
-      <w:r>
-        <w:rPr>
-          <w:rFonts w:cs="Arial"/>
-          <w:noProof/>
-        </w:rPr>
-        <w:drawing>
-          <wp:inline distT="0" distB="0" distL="0" distR="0" wp14:anchorId="79004598" wp14:editId="335E885B">
-            <wp:extent cx="3240000" cy="2992116"/>
-            <wp:effectExtent l="0" t="0" r="0" b="0"/>
-            <wp:docPr id="7" name="Grafik 7"/>
-            <wp:cNvGraphicFramePr>
-              <a:graphicFrameLocks xmlns:a="http://schemas.openxmlformats.org/drawingml/2006/main" noChangeAspect="1"/>
-            </wp:cNvGraphicFramePr>
-            <a:graphic xmlns:a="http://schemas.openxmlformats.org/drawingml/2006/main">
-              <a:graphicData uri="http://schemas.openxmlformats.org/drawingml/2006/picture">
-                <pic:pic xmlns:pic="http://schemas.openxmlformats.org/drawingml/2006/picture">
-                  <pic:nvPicPr>
-                    <pic:cNvPr id="7" name="Grafik 7"/>
                     <pic:cNvPicPr/>
                   </pic:nvPicPr>
                   <pic:blipFill>
@@ -3719,8 +4479,449 @@
           <w:b w:val="0"/>
         </w:rPr>
       </w:pPr>
-      <w:bookmarkStart w:id="16" w:name="_Toc93405222"/>
-      <w:r>
+      <w:bookmarkStart w:id="17" w:name="_Toc93735876"/>
+      <w:r>
+        <w:lastRenderedPageBreak/>
+        <w:t>Lernmodus</w:t>
+      </w:r>
+      <w:r>
+        <w:t xml:space="preserve"> </w:t>
+      </w:r>
+      <w:r>
+        <w:t>(</w:t>
+      </w:r>
+      <w:r>
+        <w:t>Fragebeantwortungsseite)</w:t>
+      </w:r>
+      <w:r>
+        <w:t>:</w:t>
+      </w:r>
+      <w:bookmarkEnd w:id="17"/>
+    </w:p>
+    <w:p>
+      <w:r>
+        <w:t xml:space="preserve">Nun sehen Sie </w:t>
+      </w:r>
+      <w:r>
+        <w:t xml:space="preserve">die erste </w:t>
+      </w:r>
+      <w:r>
+        <w:t>Frage,</w:t>
+      </w:r>
+      <w:r>
+        <w:t xml:space="preserve"> die zu beantworten ist. </w:t>
+      </w:r>
+      <w:r>
+        <w:t xml:space="preserve">Unterhalb der Frage haben Sie alle möglichen Antworten dargestellt. </w:t>
+      </w:r>
+      <w:r>
+        <w:t>Mit einem Klick auf die Antwort markieren</w:t>
+      </w:r>
+      <w:r>
+        <w:t xml:space="preserve"> (Blau)</w:t>
+      </w:r>
+      <w:r>
+        <w:t xml:space="preserve"> Sie </w:t>
+      </w:r>
+      <w:r>
+        <w:t xml:space="preserve">die Antwort als richtig. </w:t>
+      </w:r>
+      <w:proofErr w:type="gramStart"/>
+      <w:r>
+        <w:t xml:space="preserve">Mittels </w:t>
+      </w:r>
+      <w:r>
+        <w:t>Klick</w:t>
+      </w:r>
+      <w:proofErr w:type="gramEnd"/>
+      <w:r>
+        <w:t xml:space="preserve"> auf die bereits markierte Antwort können Sie jederzeit die </w:t>
+      </w:r>
+      <w:r>
+        <w:t xml:space="preserve">Markierung wieder aufheben. </w:t>
+      </w:r>
+      <w:r>
+        <w:t>Sie können mehrere Antworten als richtig marki</w:t>
+      </w:r>
+      <w:r>
+        <w:t>eren.</w:t>
+      </w:r>
+      <w:r>
+        <w:t xml:space="preserve"> Da die Punkte </w:t>
+      </w:r>
+      <w:r>
+        <w:t>Verteilung</w:t>
+      </w:r>
+      <w:r>
+        <w:t xml:space="preserve"> auf dem </w:t>
+      </w:r>
+      <w:proofErr w:type="spellStart"/>
+      <w:r>
+        <w:t>Mulitplechoice</w:t>
+      </w:r>
+      <w:proofErr w:type="spellEnd"/>
+      <w:r>
+        <w:t>-</w:t>
+      </w:r>
+      <w:r>
+        <w:t>P</w:t>
+      </w:r>
+      <w:r>
+        <w:t>rinzip</w:t>
+      </w:r>
+      <w:r>
+        <w:t xml:space="preserve"> (</w:t>
+      </w:r>
+      <w:r>
+        <w:t xml:space="preserve">siehe Anhang: Erklärung </w:t>
+      </w:r>
+      <w:proofErr w:type="spellStart"/>
+      <w:r>
+        <w:t>Multiplechoice</w:t>
+      </w:r>
+      <w:proofErr w:type="spellEnd"/>
+      <w:r>
+        <w:t>-Prinzip)</w:t>
+      </w:r>
+      <w:r>
+        <w:rPr>
+          <w:color w:val="FF0000"/>
+        </w:rPr>
+        <w:t xml:space="preserve"> </w:t>
+      </w:r>
+      <w:r>
+        <w:t>beruht, ist immer mindestens eine Antwort richtig pro Frage</w:t>
+      </w:r>
+      <w:r>
+        <w:t>.</w:t>
+      </w:r>
+    </w:p>
+    <w:p>
+      <w:r>
+        <w:t xml:space="preserve">Möchten Sie Ihre Antworten </w:t>
+      </w:r>
+      <w:r>
+        <w:t>überprüfen so betätigen Sie den blauen Button «Antwort prüfen»</w:t>
+      </w:r>
+      <w:r>
+        <w:t xml:space="preserve"> Die Antworten, die Sie als richtig markiert haben und auch </w:t>
+      </w:r>
+      <w:r>
+        <w:t>effektiv</w:t>
+      </w:r>
+      <w:r>
+        <w:t xml:space="preserve"> richtig sind werden grün markiert.</w:t>
+      </w:r>
+      <w:r>
+        <w:t xml:space="preserve"> </w:t>
+      </w:r>
+      <w:r>
+        <w:t>Antworten welche Sie f</w:t>
+      </w:r>
+      <w:r>
+        <w:t>ä</w:t>
+      </w:r>
+      <w:r>
+        <w:t>lsch</w:t>
+      </w:r>
+      <w:r>
+        <w:t>lich</w:t>
+      </w:r>
+      <w:r>
+        <w:t>erweise als richtig markiert haben und effektiv falsch sind</w:t>
+      </w:r>
+      <w:r>
+        <w:t>,</w:t>
+      </w:r>
+      <w:r>
+        <w:t xml:space="preserve"> werden rot markiert. Ebenfalls jene Antworten die Sie nicht als </w:t>
+      </w:r>
+      <w:r>
+        <w:t>richtig</w:t>
+      </w:r>
+      <w:r>
+        <w:t xml:space="preserve"> markiert haben und effektiv richtig wären, werden rot markiert.</w:t>
+      </w:r>
+    </w:p>
+    <w:p>
+      <w:r>
+        <w:t xml:space="preserve">Die Fragen und Antworten werden bei jedem Durchgang des Fragekataloges </w:t>
+      </w:r>
+      <w:r>
+        <w:t xml:space="preserve">nach dem Zufallsprinzip </w:t>
+      </w:r>
+      <w:r>
+        <w:t xml:space="preserve">angezeigt. </w:t>
+      </w:r>
+      <w:r>
+        <w:t xml:space="preserve">Dies soll verhindern, dass die Fragereihenfolge und die </w:t>
+      </w:r>
+      <w:r>
+        <w:t>Antwortplatzierung ge</w:t>
+      </w:r>
+      <w:r>
+        <w:t>merkt</w:t>
+      </w:r>
+      <w:r>
+        <w:t xml:space="preserve"> werden und das </w:t>
+      </w:r>
+      <w:r>
+        <w:t>Erlernen</w:t>
+      </w:r>
+      <w:r>
+        <w:t xml:space="preserve"> des Inhaltes </w:t>
+      </w:r>
+      <w:r>
+        <w:t>beeinflussen.</w:t>
+      </w:r>
+    </w:p>
+    <w:p>
+      <w:pPr>
+        <w:spacing w:line="360" w:lineRule="auto"/>
+        <w:jc w:val="center"/>
+        <w:rPr>
+          <w:rFonts w:cs="Arial"/>
+          <w:color w:val="FF0000"/>
+        </w:rPr>
+      </w:pPr>
+      <w:r>
+        <w:rPr>
+          <w:rFonts w:cs="Arial"/>
+          <w:noProof/>
+          <w:color w:val="FF0000"/>
+        </w:rPr>
+        <w:drawing>
+          <wp:inline distT="0" distB="0" distL="0" distR="0" wp14:anchorId="36532C14" wp14:editId="31518B97">
+            <wp:extent cx="3240000" cy="2992116"/>
+            <wp:effectExtent l="0" t="0" r="0" b="5715"/>
+            <wp:docPr id="6" name="Grafik 6" descr="Ein Bild, das Text, Screenshot, Monitor, silbern enthält.&#10;&#10;Automatisch generierte Beschreibung"/>
+            <wp:cNvGraphicFramePr>
+              <a:graphicFrameLocks xmlns:a="http://schemas.openxmlformats.org/drawingml/2006/main" noChangeAspect="1"/>
+            </wp:cNvGraphicFramePr>
+            <a:graphic xmlns:a="http://schemas.openxmlformats.org/drawingml/2006/main">
+              <a:graphicData uri="http://schemas.openxmlformats.org/drawingml/2006/picture">
+                <pic:pic xmlns:pic="http://schemas.openxmlformats.org/drawingml/2006/picture">
+                  <pic:nvPicPr>
+                    <pic:cNvPr id="6" name="Grafik 6" descr="Ein Bild, das Text, Screenshot, Monitor, silbern enthält.&#10;&#10;Automatisch generierte Beschreibung"/>
+                    <pic:cNvPicPr/>
+                  </pic:nvPicPr>
+                  <pic:blipFill>
+                    <a:blip r:embed="rId16" cstate="print">
+                      <a:extLst>
+                        <a:ext uri="{28A0092B-C50C-407E-A947-70E740481C1C}">
+                          <a14:useLocalDpi xmlns:a14="http://schemas.microsoft.com/office/drawing/2010/main" val="0"/>
+                        </a:ext>
+                      </a:extLst>
+                    </a:blip>
+                    <a:stretch>
+                      <a:fillRect/>
+                    </a:stretch>
+                  </pic:blipFill>
+                  <pic:spPr>
+                    <a:xfrm>
+                      <a:off x="0" y="0"/>
+                      <a:ext cx="3240000" cy="2992116"/>
+                    </a:xfrm>
+                    <a:prstGeom prst="rect">
+                      <a:avLst/>
+                    </a:prstGeom>
+                  </pic:spPr>
+                </pic:pic>
+              </a:graphicData>
+            </a:graphic>
+          </wp:inline>
+        </w:drawing>
+      </w:r>
+    </w:p>
+    <w:p>
+      <w:r>
+        <w:t xml:space="preserve">Nach </w:t>
+      </w:r>
+      <w:r>
+        <w:t>der Überprüfung der Antworten können Sie mit dem grünen Button «Weiter» zur nächsten Frage gehen.</w:t>
+      </w:r>
+    </w:p>
+    <w:p>
+      <w:r>
+        <w:t xml:space="preserve">Oben rechts können Sie jederzeit </w:t>
+      </w:r>
+      <w:r>
+        <w:t>die Anzahl ausgewählter Fragen sehen und die wievielte Frage Sie gerade davon bearbeiten.</w:t>
+      </w:r>
+    </w:p>
+    <w:p>
+      <w:r>
+        <w:t xml:space="preserve">Möchten Sie den </w:t>
+      </w:r>
+      <w:r>
+        <w:t>Lernmodus verlassen, können Sie jederzeit mit dem Button «Ab</w:t>
+      </w:r>
+      <w:r>
+        <w:t>brechen» zurück zum Hauptmenü. ACHTUNG: Es erfolgt keine Auswertung der bereits beantworteten Fragen</w:t>
+      </w:r>
+      <w:r>
+        <w:t>!</w:t>
+      </w:r>
+    </w:p>
+    <w:p>
+      <w:pPr>
+        <w:spacing w:line="360" w:lineRule="auto"/>
+        <w:rPr>
+          <w:rFonts w:cs="Arial"/>
+        </w:rPr>
+      </w:pPr>
+    </w:p>
+    <w:p>
+      <w:pPr>
+        <w:jc w:val="left"/>
+        <w:rPr>
+          <w:rFonts w:eastAsiaTheme="majorEastAsia" w:cstheme="majorBidi"/>
+          <w:b/>
+          <w:color w:val="262626" w:themeColor="text1" w:themeTint="D9"/>
+          <w:sz w:val="28"/>
+          <w:szCs w:val="26"/>
+        </w:rPr>
+      </w:pPr>
+      <w:r>
+        <w:br w:type="page"/>
+      </w:r>
+    </w:p>
+    <w:p>
+      <w:pPr>
+        <w:pStyle w:val="berschrift2"/>
+        <w:rPr>
+          <w:b w:val="0"/>
+        </w:rPr>
+      </w:pPr>
+      <w:bookmarkStart w:id="18" w:name="_Toc93735877"/>
+      <w:r>
+        <w:lastRenderedPageBreak/>
+        <w:t>Lernmodus (Zusammenfassung):</w:t>
+      </w:r>
+      <w:bookmarkEnd w:id="18"/>
+    </w:p>
+    <w:p>
+      <w:r>
+        <w:t>Sind</w:t>
+      </w:r>
+      <w:r>
+        <w:t xml:space="preserve"> Sie</w:t>
+      </w:r>
+      <w:r>
+        <w:t xml:space="preserve"> bei der letzten Frage angelangt und haben diese überprüft, so finden Sie nun einen grünen </w:t>
+      </w:r>
+      <w:r>
+        <w:t>“Abschliessen”</w:t>
+      </w:r>
+      <w:r>
+        <w:t xml:space="preserve"> Button. Mit Klick auf diesen </w:t>
+      </w:r>
+      <w:r>
+        <w:t>werden alle Ihre beantworteten Fragen und die dazugehörige Punktezahl ausgewertet und als Grafik dargestellt.</w:t>
+      </w:r>
+      <w:r>
+        <w:t xml:space="preserve"> Möchten Sie den Lernmodus von neuem starten klicken Sie auf “N</w:t>
+      </w:r>
+      <w:r>
+        <w:t>ochmals” somit</w:t>
+      </w:r>
+      <w:r>
+        <w:t xml:space="preserve"> landen</w:t>
+      </w:r>
+      <w:r>
+        <w:t xml:space="preserve"> Sie wieder auf </w:t>
+      </w:r>
+      <w:r>
+        <w:t>der</w:t>
+      </w:r>
+      <w:r>
+        <w:t xml:space="preserve"> Startseite und können die Anzahl Fragen neu wählen. Mit “Zurück </w:t>
+      </w:r>
+      <w:r>
+        <w:t>zum Home” gelangen Sie zurück ins Hauptmenü.</w:t>
+      </w:r>
+    </w:p>
+    <w:p>
+      <w:pPr>
+        <w:spacing w:line="360" w:lineRule="auto"/>
+        <w:jc w:val="center"/>
+        <w:rPr>
+          <w:rFonts w:cs="Arial"/>
+        </w:rPr>
+      </w:pPr>
+      <w:r>
+        <w:rPr>
+          <w:rFonts w:cs="Arial"/>
+          <w:noProof/>
+        </w:rPr>
+        <w:drawing>
+          <wp:inline distT="0" distB="0" distL="0" distR="0" wp14:anchorId="79004598" wp14:editId="335E885B">
+            <wp:extent cx="3240000" cy="2992116"/>
+            <wp:effectExtent l="0" t="0" r="0" b="0"/>
+            <wp:docPr id="7" name="Grafik 7"/>
+            <wp:cNvGraphicFramePr>
+              <a:graphicFrameLocks xmlns:a="http://schemas.openxmlformats.org/drawingml/2006/main" noChangeAspect="1"/>
+            </wp:cNvGraphicFramePr>
+            <a:graphic xmlns:a="http://schemas.openxmlformats.org/drawingml/2006/main">
+              <a:graphicData uri="http://schemas.openxmlformats.org/drawingml/2006/picture">
+                <pic:pic xmlns:pic="http://schemas.openxmlformats.org/drawingml/2006/picture">
+                  <pic:nvPicPr>
+                    <pic:cNvPr id="7" name="Grafik 7"/>
+                    <pic:cNvPicPr/>
+                  </pic:nvPicPr>
+                  <pic:blipFill>
+                    <a:blip r:embed="rId17" cstate="print">
+                      <a:extLst>
+                        <a:ext uri="{28A0092B-C50C-407E-A947-70E740481C1C}">
+                          <a14:useLocalDpi xmlns:a14="http://schemas.microsoft.com/office/drawing/2010/main" val="0"/>
+                        </a:ext>
+                      </a:extLst>
+                    </a:blip>
+                    <a:stretch>
+                      <a:fillRect/>
+                    </a:stretch>
+                  </pic:blipFill>
+                  <pic:spPr>
+                    <a:xfrm>
+                      <a:off x="0" y="0"/>
+                      <a:ext cx="3240000" cy="2992116"/>
+                    </a:xfrm>
+                    <a:prstGeom prst="rect">
+                      <a:avLst/>
+                    </a:prstGeom>
+                  </pic:spPr>
+                </pic:pic>
+              </a:graphicData>
+            </a:graphic>
+          </wp:inline>
+        </w:drawing>
+      </w:r>
+    </w:p>
+    <w:p>
+      <w:pPr>
+        <w:jc w:val="left"/>
+        <w:rPr>
+          <w:rFonts w:eastAsiaTheme="majorEastAsia" w:cstheme="majorBidi"/>
+          <w:b/>
+          <w:color w:val="262626" w:themeColor="text1" w:themeTint="D9"/>
+          <w:sz w:val="28"/>
+          <w:szCs w:val="26"/>
+        </w:rPr>
+      </w:pPr>
+      <w:r>
+        <w:br w:type="page"/>
+      </w:r>
+    </w:p>
+    <w:p>
+      <w:pPr>
+        <w:pStyle w:val="berschrift2"/>
+        <w:rPr>
+          <w:b w:val="0"/>
+        </w:rPr>
+      </w:pPr>
+      <w:bookmarkStart w:id="19" w:name="_Toc93735878"/>
+      <w:r>
+        <w:lastRenderedPageBreak/>
         <w:t>Editormodus</w:t>
       </w:r>
       <w:r>
@@ -3732,7 +4933,7 @@
       <w:r>
         <w:t>Frageübersichtsseite):</w:t>
       </w:r>
-      <w:bookmarkEnd w:id="16"/>
+      <w:bookmarkEnd w:id="19"/>
     </w:p>
     <w:p>
       <w:pPr>
@@ -3796,7 +4997,7 @@
                     <pic:cNvPicPr/>
                   </pic:nvPicPr>
                   <pic:blipFill>
-                    <a:blip r:embed="rId16">
+                    <a:blip r:embed="rId18">
                       <a:extLst>
                         <a:ext uri="{28A0092B-C50C-407E-A947-70E740481C1C}">
                           <a14:useLocalDpi xmlns:a14="http://schemas.microsoft.com/office/drawing/2010/main" val="0"/>
@@ -3930,7 +5131,7 @@
                     <pic:cNvPicPr/>
                   </pic:nvPicPr>
                   <pic:blipFill>
-                    <a:blip r:embed="rId17" cstate="print">
+                    <a:blip r:embed="rId19" cstate="print">
                       <a:extLst>
                         <a:ext uri="{28A0092B-C50C-407E-A947-70E740481C1C}">
                           <a14:useLocalDpi xmlns:a14="http://schemas.microsoft.com/office/drawing/2010/main" val="0"/>
@@ -3964,7 +5165,7 @@
           <w:b w:val="0"/>
         </w:rPr>
       </w:pPr>
-      <w:bookmarkStart w:id="17" w:name="_Toc93405223"/>
+      <w:bookmarkStart w:id="20" w:name="_Toc93735879"/>
       <w:r>
         <w:t>Frage</w:t>
       </w:r>
@@ -3980,7 +5181,7 @@
       <w:r>
         <w:t>Editorseite)</w:t>
       </w:r>
-      <w:bookmarkEnd w:id="17"/>
+      <w:bookmarkEnd w:id="20"/>
     </w:p>
     <w:p>
       <w:r>
@@ -4054,14 +5255,15 @@
           <w:b w:val="0"/>
         </w:rPr>
       </w:pPr>
-      <w:bookmarkStart w:id="18" w:name="_Toc93405224"/>
-      <w:r>
+      <w:bookmarkStart w:id="21" w:name="_Toc93735880"/>
+      <w:r>
+        <w:lastRenderedPageBreak/>
         <w:t>Neue Frage hinzufügen</w:t>
       </w:r>
       <w:r>
         <w:t xml:space="preserve"> (Fragen Editorseite)</w:t>
       </w:r>
-      <w:bookmarkEnd w:id="18"/>
+      <w:bookmarkEnd w:id="21"/>
     </w:p>
     <w:p>
       <w:r>
@@ -4080,7 +5282,15 @@
         <w:t>siehe Ab</w:t>
       </w:r>
       <w:r>
-        <w:t>b. xy)</w:t>
+        <w:t xml:space="preserve">b. </w:t>
+      </w:r>
+      <w:proofErr w:type="spellStart"/>
+      <w:r>
+        <w:t>xy</w:t>
+      </w:r>
+      <w:proofErr w:type="spellEnd"/>
+      <w:r>
+        <w:t>)</w:t>
       </w:r>
       <w:r>
         <w:t xml:space="preserve">. Unter Fragen: geben Sie Ihren Fragetext ein. Bei Antworten1-4 den Antworttext. Setzen </w:t>
@@ -4126,7 +5336,7 @@
                     <pic:cNvPicPr/>
                   </pic:nvPicPr>
                   <pic:blipFill>
-                    <a:blip r:embed="rId18" cstate="print">
+                    <a:blip r:embed="rId20" cstate="print">
                       <a:extLst>
                         <a:ext uri="{28A0092B-C50C-407E-A947-70E740481C1C}">
                           <a14:useLocalDpi xmlns:a14="http://schemas.microsoft.com/office/drawing/2010/main" val="0"/>
@@ -4157,11 +5367,12 @@
       <w:pPr>
         <w:pStyle w:val="berschrift1"/>
       </w:pPr>
-      <w:bookmarkStart w:id="19" w:name="_Toc93405225"/>
-      <w:r>
+      <w:bookmarkStart w:id="22" w:name="_Toc93735881"/>
+      <w:r>
+        <w:lastRenderedPageBreak/>
         <w:t>Anhang</w:t>
       </w:r>
-      <w:bookmarkEnd w:id="19"/>
+      <w:bookmarkEnd w:id="22"/>
     </w:p>
     <w:p>
       <w:pPr>
@@ -4170,33 +5381,41 @@
           <w:b w:val="0"/>
         </w:rPr>
       </w:pPr>
-      <w:bookmarkStart w:id="20" w:name="_Toc93405226"/>
-      <w:r>
-        <w:t>Erklärung des Multiple</w:t>
+      <w:bookmarkStart w:id="23" w:name="_Toc93735882"/>
+      <w:r>
+        <w:t xml:space="preserve">Erklärung des </w:t>
+      </w:r>
+      <w:proofErr w:type="spellStart"/>
+      <w:r>
+        <w:t>Multiple</w:t>
       </w:r>
       <w:r>
         <w:t>c</w:t>
       </w:r>
       <w:r>
-        <w:t>hoice-Prinzips</w:t>
+        <w:t>hoice</w:t>
+      </w:r>
+      <w:proofErr w:type="spellEnd"/>
+      <w:r>
+        <w:t>-Prinzips</w:t>
       </w:r>
       <w:r>
         <w:t xml:space="preserve"> unserer Applikation</w:t>
       </w:r>
-      <w:bookmarkEnd w:id="20"/>
+      <w:bookmarkEnd w:id="23"/>
     </w:p>
     <w:p>
       <w:pPr>
         <w:pStyle w:val="berschrift3"/>
       </w:pPr>
-      <w:bookmarkStart w:id="21" w:name="_Toc93405227"/>
+      <w:bookmarkStart w:id="24" w:name="_Toc93735883"/>
       <w:r>
         <w:rPr>
           <w:rFonts w:eastAsia="Calibri"/>
         </w:rPr>
         <w:t>Berechnung der Punktzahl</w:t>
       </w:r>
-      <w:bookmarkEnd w:id="21"/>
+      <w:bookmarkEnd w:id="24"/>
     </w:p>
     <w:p>
       <w:r>
@@ -4228,14 +5447,14 @@
       <w:pPr>
         <w:pStyle w:val="berschrift3"/>
       </w:pPr>
-      <w:bookmarkStart w:id="22" w:name="_Toc93405228"/>
+      <w:bookmarkStart w:id="25" w:name="_Toc93735884"/>
       <w:r>
         <w:rPr>
           <w:rFonts w:eastAsia="Calibri"/>
         </w:rPr>
         <w:t>Berechnung «korrekt beantwortete Fragen»</w:t>
       </w:r>
-      <w:bookmarkEnd w:id="22"/>
+      <w:bookmarkEnd w:id="25"/>
     </w:p>
     <w:p>
       <w:r>
@@ -4269,7 +5488,15 @@
         <w:t xml:space="preserve"> beantwortet</w:t>
       </w:r>
       <w:r>
-        <w:t xml:space="preserve">. Die Auswertung erfolgt auf dem Endscreen als Prozentuale Darstellung: % aller Fragen die bei diesem Durchlauf </w:t>
+        <w:t xml:space="preserve">. Die Auswertung erfolgt auf dem Endscreen als Prozentuale Darstellung: % aller </w:t>
+      </w:r>
+      <w:proofErr w:type="gramStart"/>
+      <w:r>
+        <w:t>Fragen</w:t>
+      </w:r>
+      <w:proofErr w:type="gramEnd"/>
+      <w:r>
+        <w:t xml:space="preserve"> die bei diesem Durchlauf </w:t>
       </w:r>
       <w:r>
         <w:t xml:space="preserve">völlig korrekt beantwortet </w:t>
@@ -4289,7 +5516,7 @@
 </file>
 
 <file path=word/endnotes.xml><?xml version="1.0" encoding="utf-8"?>
-<w:endnotes xmlns:wpc="http://schemas.microsoft.com/office/word/2010/wordprocessingCanvas" xmlns:cx="http://schemas.microsoft.com/office/drawing/2014/chartex" xmlns:cx1="http://schemas.microsoft.com/office/drawing/2015/9/8/chartex" xmlns:cx2="http://schemas.microsoft.com/office/drawing/2015/10/21/chartex" xmlns:cx3="http://schemas.microsoft.com/office/drawing/2016/5/9/chartex" xmlns:cx4="http://schemas.microsoft.com/office/drawing/2016/5/10/chartex" xmlns:cx5="http://schemas.microsoft.com/office/drawing/2016/5/11/chartex" xmlns:cx6="http://schemas.microsoft.com/office/drawing/2016/5/12/chartex" xmlns:cx7="http://schemas.microsoft.com/office/drawing/2016/5/13/chartex" xmlns:cx8="http://schemas.microsoft.com/office/drawing/2016/5/14/chartex" xmlns:mc="http://schemas.openxmlformats.org/markup-compatibility/2006" xmlns:aink="http://schemas.microsoft.com/office/drawing/2016/ink" xmlns:am3d="http://schemas.microsoft.com/office/drawing/2017/model3d" xmlns:o="urn:schemas-microsoft-com:office:office" xmlns:r="http://schemas.openxmlformats.org/officeDocument/2006/relationships" xmlns:m="http://schemas.openxmlformats.org/officeDocument/2006/math" xmlns:v="urn:schemas-microsoft-com:vml" xmlns:wp14="http://schemas.microsoft.com/office/word/2010/wordprocessingDrawing" xmlns:wp="http://schemas.openxmlformats.org/drawingml/2006/wordprocessingDrawing" xmlns:w10="urn:schemas-microsoft-com:office:word" xmlns:w="http://schemas.openxmlformats.org/wordprocessingml/2006/main" xmlns:w14="http://schemas.microsoft.com/office/word/2010/wordml" xmlns:w15="http://schemas.microsoft.com/office/word/2012/wordml" xmlns:w16cex="http://schemas.microsoft.com/office/word/2018/wordml/cex" xmlns:w16cid="http://schemas.microsoft.com/office/word/2016/wordml/cid" xmlns:w16="http://schemas.microsoft.com/office/word/2018/wordml" xmlns:w16se="http://schemas.microsoft.com/office/word/2015/wordml/symex" xmlns:wpg="http://schemas.microsoft.com/office/word/2010/wordprocessingGroup" xmlns:wpi="http://schemas.microsoft.com/office/word/2010/wordprocessingInk" xmlns:wne="http://schemas.microsoft.com/office/word/2006/wordml" xmlns:wps="http://schemas.microsoft.com/office/word/2010/wordprocessingShape" mc:Ignorable="w14 w15 w16se w16cid w16 w16cex wp14">
+<w:endnotes xmlns:wpc="http://schemas.microsoft.com/office/word/2010/wordprocessingCanvas" xmlns:cx="http://schemas.microsoft.com/office/drawing/2014/chartex" xmlns:cx1="http://schemas.microsoft.com/office/drawing/2015/9/8/chartex" xmlns:cx2="http://schemas.microsoft.com/office/drawing/2015/10/21/chartex" xmlns:cx3="http://schemas.microsoft.com/office/drawing/2016/5/9/chartex" xmlns:cx4="http://schemas.microsoft.com/office/drawing/2016/5/10/chartex" xmlns:cx5="http://schemas.microsoft.com/office/drawing/2016/5/11/chartex" xmlns:cx6="http://schemas.microsoft.com/office/drawing/2016/5/12/chartex" xmlns:cx7="http://schemas.microsoft.com/office/drawing/2016/5/13/chartex" xmlns:cx8="http://schemas.microsoft.com/office/drawing/2016/5/14/chartex" xmlns:mc="http://schemas.openxmlformats.org/markup-compatibility/2006" xmlns:aink="http://schemas.microsoft.com/office/drawing/2016/ink" xmlns:am3d="http://schemas.microsoft.com/office/drawing/2017/model3d" xmlns:o="urn:schemas-microsoft-com:office:office" xmlns:r="http://schemas.openxmlformats.org/officeDocument/2006/relationships" xmlns:m="http://schemas.openxmlformats.org/officeDocument/2006/math" xmlns:v="urn:schemas-microsoft-com:vml" xmlns:wp14="http://schemas.microsoft.com/office/word/2010/wordprocessingDrawing" xmlns:wp="http://schemas.openxmlformats.org/drawingml/2006/wordprocessingDrawing" xmlns:w10="urn:schemas-microsoft-com:office:word" xmlns:w="http://schemas.openxmlformats.org/wordprocessingml/2006/main" xmlns:w14="http://schemas.microsoft.com/office/word/2010/wordml" xmlns:w15="http://schemas.microsoft.com/office/word/2012/wordml" xmlns:w16cex="http://schemas.microsoft.com/office/word/2018/wordml/cex" xmlns:w16cid="http://schemas.microsoft.com/office/word/2016/wordml/cid" xmlns:w16="http://schemas.microsoft.com/office/word/2018/wordml" xmlns:w16sdtdh="http://schemas.microsoft.com/office/word/2020/wordml/sdtdatahash" xmlns:w16se="http://schemas.microsoft.com/office/word/2015/wordml/symex" xmlns:wpg="http://schemas.microsoft.com/office/word/2010/wordprocessingGroup" xmlns:wpi="http://schemas.microsoft.com/office/word/2010/wordprocessingInk" xmlns:wne="http://schemas.microsoft.com/office/word/2006/wordml" xmlns:wps="http://schemas.microsoft.com/office/word/2010/wordprocessingShape" mc:Ignorable="w14 w15 w16se w16cid w16 w16cex w16sdtdh wp14">
   <w:endnote w:type="separator" w:id="-1">
     <w:p>
       <w:pPr>
@@ -4314,7 +5541,7 @@
 </file>
 
 <file path=word/footnotes.xml><?xml version="1.0" encoding="utf-8"?>
-<w:footnotes xmlns:wpc="http://schemas.microsoft.com/office/word/2010/wordprocessingCanvas" xmlns:cx="http://schemas.microsoft.com/office/drawing/2014/chartex" xmlns:cx1="http://schemas.microsoft.com/office/drawing/2015/9/8/chartex" xmlns:cx2="http://schemas.microsoft.com/office/drawing/2015/10/21/chartex" xmlns:cx3="http://schemas.microsoft.com/office/drawing/2016/5/9/chartex" xmlns:cx4="http://schemas.microsoft.com/office/drawing/2016/5/10/chartex" xmlns:cx5="http://schemas.microsoft.com/office/drawing/2016/5/11/chartex" xmlns:cx6="http://schemas.microsoft.com/office/drawing/2016/5/12/chartex" xmlns:cx7="http://schemas.microsoft.com/office/drawing/2016/5/13/chartex" xmlns:cx8="http://schemas.microsoft.com/office/drawing/2016/5/14/chartex" xmlns:mc="http://schemas.openxmlformats.org/markup-compatibility/2006" xmlns:aink="http://schemas.microsoft.com/office/drawing/2016/ink" xmlns:am3d="http://schemas.microsoft.com/office/drawing/2017/model3d" xmlns:o="urn:schemas-microsoft-com:office:office" xmlns:r="http://schemas.openxmlformats.org/officeDocument/2006/relationships" xmlns:m="http://schemas.openxmlformats.org/officeDocument/2006/math" xmlns:v="urn:schemas-microsoft-com:vml" xmlns:wp14="http://schemas.microsoft.com/office/word/2010/wordprocessingDrawing" xmlns:wp="http://schemas.openxmlformats.org/drawingml/2006/wordprocessingDrawing" xmlns:w10="urn:schemas-microsoft-com:office:word" xmlns:w="http://schemas.openxmlformats.org/wordprocessingml/2006/main" xmlns:w14="http://schemas.microsoft.com/office/word/2010/wordml" xmlns:w15="http://schemas.microsoft.com/office/word/2012/wordml" xmlns:w16cex="http://schemas.microsoft.com/office/word/2018/wordml/cex" xmlns:w16cid="http://schemas.microsoft.com/office/word/2016/wordml/cid" xmlns:w16="http://schemas.microsoft.com/office/word/2018/wordml" xmlns:w16se="http://schemas.microsoft.com/office/word/2015/wordml/symex" xmlns:wpg="http://schemas.microsoft.com/office/word/2010/wordprocessingGroup" xmlns:wpi="http://schemas.microsoft.com/office/word/2010/wordprocessingInk" xmlns:wne="http://schemas.microsoft.com/office/word/2006/wordml" xmlns:wps="http://schemas.microsoft.com/office/word/2010/wordprocessingShape" mc:Ignorable="w14 w15 w16se w16cid w16 w16cex wp14">
+<w:footnotes xmlns:wpc="http://schemas.microsoft.com/office/word/2010/wordprocessingCanvas" xmlns:cx="http://schemas.microsoft.com/office/drawing/2014/chartex" xmlns:cx1="http://schemas.microsoft.com/office/drawing/2015/9/8/chartex" xmlns:cx2="http://schemas.microsoft.com/office/drawing/2015/10/21/chartex" xmlns:cx3="http://schemas.microsoft.com/office/drawing/2016/5/9/chartex" xmlns:cx4="http://schemas.microsoft.com/office/drawing/2016/5/10/chartex" xmlns:cx5="http://schemas.microsoft.com/office/drawing/2016/5/11/chartex" xmlns:cx6="http://schemas.microsoft.com/office/drawing/2016/5/12/chartex" xmlns:cx7="http://schemas.microsoft.com/office/drawing/2016/5/13/chartex" xmlns:cx8="http://schemas.microsoft.com/office/drawing/2016/5/14/chartex" xmlns:mc="http://schemas.openxmlformats.org/markup-compatibility/2006" xmlns:aink="http://schemas.microsoft.com/office/drawing/2016/ink" xmlns:am3d="http://schemas.microsoft.com/office/drawing/2017/model3d" xmlns:o="urn:schemas-microsoft-com:office:office" xmlns:r="http://schemas.openxmlformats.org/officeDocument/2006/relationships" xmlns:m="http://schemas.openxmlformats.org/officeDocument/2006/math" xmlns:v="urn:schemas-microsoft-com:vml" xmlns:wp14="http://schemas.microsoft.com/office/word/2010/wordprocessingDrawing" xmlns:wp="http://schemas.openxmlformats.org/drawingml/2006/wordprocessingDrawing" xmlns:w10="urn:schemas-microsoft-com:office:word" xmlns:w="http://schemas.openxmlformats.org/wordprocessingml/2006/main" xmlns:w14="http://schemas.microsoft.com/office/word/2010/wordml" xmlns:w15="http://schemas.microsoft.com/office/word/2012/wordml" xmlns:w16cex="http://schemas.microsoft.com/office/word/2018/wordml/cex" xmlns:w16cid="http://schemas.microsoft.com/office/word/2016/wordml/cid" xmlns:w16="http://schemas.microsoft.com/office/word/2018/wordml" xmlns:w16sdtdh="http://schemas.microsoft.com/office/word/2020/wordml/sdtdatahash" xmlns:w16se="http://schemas.microsoft.com/office/word/2015/wordml/symex" xmlns:wpg="http://schemas.microsoft.com/office/word/2010/wordprocessingGroup" xmlns:wpi="http://schemas.microsoft.com/office/word/2010/wordprocessingInk" xmlns:wne="http://schemas.microsoft.com/office/word/2006/wordml" xmlns:wps="http://schemas.microsoft.com/office/word/2010/wordprocessingShape" mc:Ignorable="w14 w15 w16se w16cid w16 w16cex w16sdtdh wp14">
   <w:footnote w:type="separator" w:id="-1">
     <w:p>
       <w:pPr>
@@ -4339,7 +5566,7 @@
 </file>
 
 <file path=word/styles.xml><?xml version="1.0" encoding="utf-8"?>
-<w:styles xmlns:mc="http://schemas.openxmlformats.org/markup-compatibility/2006" xmlns:r="http://schemas.openxmlformats.org/officeDocument/2006/relationships" xmlns:w="http://schemas.openxmlformats.org/wordprocessingml/2006/main" xmlns:w14="http://schemas.microsoft.com/office/word/2010/wordml" xmlns:w15="http://schemas.microsoft.com/office/word/2012/wordml" xmlns:w16cex="http://schemas.microsoft.com/office/word/2018/wordml/cex" xmlns:w16cid="http://schemas.microsoft.com/office/word/2016/wordml/cid" xmlns:w16="http://schemas.microsoft.com/office/word/2018/wordml" xmlns:w16se="http://schemas.microsoft.com/office/word/2015/wordml/symex" mc:Ignorable="w14 w15 w16se w16cid w16 w16cex">
+<w:styles xmlns:mc="http://schemas.openxmlformats.org/markup-compatibility/2006" xmlns:r="http://schemas.openxmlformats.org/officeDocument/2006/relationships" xmlns:w="http://schemas.openxmlformats.org/wordprocessingml/2006/main" xmlns:w14="http://schemas.microsoft.com/office/word/2010/wordml" xmlns:w15="http://schemas.microsoft.com/office/word/2012/wordml" xmlns:w16cex="http://schemas.microsoft.com/office/word/2018/wordml/cex" xmlns:w16cid="http://schemas.microsoft.com/office/word/2016/wordml/cid" xmlns:w16="http://schemas.microsoft.com/office/word/2018/wordml" xmlns:w16sdtdh="http://schemas.microsoft.com/office/word/2020/wordml/sdtdatahash" xmlns:w16se="http://schemas.microsoft.com/office/word/2015/wordml/symex" mc:Ignorable="w14 w15 w16se w16cid w16 w16cex w16sdtdh">
   <w:docDefaults>
     <w:rPrDefault>
       <w:rPr>
@@ -5529,12 +6756,6 @@
 </file>
 
 <file path=customXml/item1.xml><?xml version="1.0" encoding="utf-8"?>
-<p:properties xmlns:p="http://schemas.microsoft.com/office/2006/metadata/properties" xmlns:xsi="http://www.w3.org/2001/XMLSchema-instance" xmlns:pc="http://schemas.microsoft.com/office/infopath/2007/PartnerControls">
-  <documentManagement/>
-</p:properties>
-</file>
-
-<file path=customXml/item2.xml><?xml version="1.0" encoding="utf-8"?>
 <?mso-contentType ?>
 <FormTemplates xmlns="http://schemas.microsoft.com/sharepoint/v3/contenttype/forms">
   <Display>DocumentLibraryForm</Display>
@@ -5543,7 +6764,17 @@
 </FormTemplates>
 </file>
 
+<file path=customXml/item2.xml><?xml version="1.0" encoding="utf-8"?>
+<p:properties xmlns:p="http://schemas.microsoft.com/office/2006/metadata/properties" xmlns:xsi="http://www.w3.org/2001/XMLSchema-instance" xmlns:pc="http://schemas.microsoft.com/office/infopath/2007/PartnerControls">
+  <documentManagement/>
+</p:properties>
+</file>
+
 <file path=customXml/item3.xml><?xml version="1.0" encoding="utf-8"?>
+<b:Sources xmlns:b="http://schemas.openxmlformats.org/officeDocument/2006/bibliography" xmlns="http://schemas.openxmlformats.org/officeDocument/2006/bibliography" SelectedStyle="/APASixthEditionOfficeOnline.xsl" StyleName="APA" Version="6"/>
+</file>
+
+<file path=customXml/item4.xml><?xml version="1.0" encoding="utf-8"?>
 <ct:contentTypeSchema xmlns:ct="http://schemas.microsoft.com/office/2006/metadata/contentType" xmlns:ma="http://schemas.microsoft.com/office/2006/metadata/properties/metaAttributes" ct:_="" ma:_="" ma:contentTypeName="Dokument" ma:contentTypeID="0x0101003EA52DA6EFA92C4D977C73ACAFC33B9F" ma:contentTypeVersion="8" ma:contentTypeDescription="Ein neues Dokument erstellen." ma:contentTypeScope="" ma:versionID="40cb598426249fa849b6d2d81de7d589">
   <xsd:schema xmlns:xsd="http://www.w3.org/2001/XMLSchema" xmlns:xs="http://www.w3.org/2001/XMLSchema" xmlns:p="http://schemas.microsoft.com/office/2006/metadata/properties" xmlns:ns2="2f5bdd19-6a9d-44f0-9eb5-74a7badda8e9" targetNamespace="http://schemas.microsoft.com/office/2006/metadata/properties" ma:root="true" ma:fieldsID="dfe2c0af23338b564e44a5e42c9f9aa0" ns2:_="">
     <xsd:import namespace="2f5bdd19-6a9d-44f0-9eb5-74a7badda8e9"/>
@@ -5713,11 +6944,15 @@
 </ct:contentTypeSchema>
 </file>
 
-<file path=customXml/item4.xml><?xml version="1.0" encoding="utf-8"?>
-<b:Sources xmlns:b="http://schemas.openxmlformats.org/officeDocument/2006/bibliography" xmlns="http://schemas.openxmlformats.org/officeDocument/2006/bibliography" SelectedStyle="/APASixthEditionOfficeOnline.xsl" StyleName="APA" Version="6"/>
+<file path=customXml/itemProps1.xml><?xml version="1.0" encoding="utf-8"?>
+<ds:datastoreItem xmlns:ds="http://schemas.openxmlformats.org/officeDocument/2006/customXml" ds:itemID="{2F2DD955-4A73-4ABD-B3A0-121F3FE43D0B}">
+  <ds:schemaRefs>
+    <ds:schemaRef ds:uri="http://schemas.microsoft.com/sharepoint/v3/contenttype/forms"/>
+  </ds:schemaRefs>
+</ds:datastoreItem>
 </file>
 
-<file path=customXml/itemProps1.xml><?xml version="1.0" encoding="utf-8"?>
+<file path=customXml/itemProps2.xml><?xml version="1.0" encoding="utf-8"?>
 <ds:datastoreItem xmlns:ds="http://schemas.openxmlformats.org/officeDocument/2006/customXml" ds:itemID="{3602643D-F607-47AE-ADEB-9CB3F0823F8C}">
   <ds:schemaRefs>
     <ds:schemaRef ds:uri="http://schemas.microsoft.com/office/2006/metadata/properties"/>
@@ -5726,15 +6961,15 @@
 </ds:datastoreItem>
 </file>
 
-<file path=customXml/itemProps2.xml><?xml version="1.0" encoding="utf-8"?>
-<ds:datastoreItem xmlns:ds="http://schemas.openxmlformats.org/officeDocument/2006/customXml" ds:itemID="{2F2DD955-4A73-4ABD-B3A0-121F3FE43D0B}">
+<file path=customXml/itemProps3.xml><?xml version="1.0" encoding="utf-8"?>
+<ds:datastoreItem xmlns:ds="http://schemas.openxmlformats.org/officeDocument/2006/customXml" ds:itemID="{57E27363-E516-F244-897E-745D50E339A0}">
   <ds:schemaRefs>
-    <ds:schemaRef ds:uri="http://schemas.microsoft.com/sharepoint/v3/contenttype/forms"/>
+    <ds:schemaRef ds:uri="http://schemas.openxmlformats.org/officeDocument/2006/bibliography"/>
   </ds:schemaRefs>
 </ds:datastoreItem>
 </file>
 
-<file path=customXml/itemProps3.xml><?xml version="1.0" encoding="utf-8"?>
+<file path=customXml/itemProps4.xml><?xml version="1.0" encoding="utf-8"?>
 <ds:datastoreItem xmlns:ds="http://schemas.openxmlformats.org/officeDocument/2006/customXml" ds:itemID="{9653E947-B38F-4BD2-9AC5-8696DBCEB0B4}">
   <ds:schemaRefs>
     <ds:schemaRef ds:uri="http://schemas.microsoft.com/office/2006/metadata/contentType"/>
@@ -5750,12 +6985,4 @@
     <ds:schemaRef ds:uri="http://schemas.microsoft.com/internal/obd"/>
   </ds:schemaRefs>
 </ds:datastoreItem>
-</file>
-
-<file path=customXml/itemProps4.xml><?xml version="1.0" encoding="utf-8"?>
-<ds:datastoreItem xmlns:ds="http://schemas.openxmlformats.org/officeDocument/2006/customXml" ds:itemID="{57E27363-E516-F244-897E-745D50E339A0}">
-  <ds:schemaRefs>
-    <ds:schemaRef ds:uri="http://schemas.openxmlformats.org/officeDocument/2006/bibliography"/>
-  </ds:schemaRefs>
-</ds:datastoreItem>
 </file>
</xml_diff>

<commit_message>
Korrektur Installations + Verwendungsanleitung
</commit_message>
<xml_diff>
--- a/Installations_Verwendungsanleitung.docx
+++ b/Installations_Verwendungsanleitung.docx
@@ -2276,7 +2276,13 @@
       </w:r>
       <w:proofErr w:type="spellEnd"/>
       <w:r>
-        <w:t xml:space="preserve"> installiert wurde und läuft kann über den folgenden </w:t>
+        <w:t xml:space="preserve"> installiert wurde und läuft</w:t>
+      </w:r>
+      <w:r>
+        <w:t>,</w:t>
+      </w:r>
+      <w:r>
+        <w:t xml:space="preserve"> kann über den folgenden </w:t>
       </w:r>
       <w:proofErr w:type="gramStart"/>
       <w:r>
@@ -2443,25 +2449,23 @@
           <w:i/>
           <w:iCs/>
         </w:rPr>
-        <w:t xml:space="preserve"> eine vorhandene </w:t>
-      </w:r>
-      <w:proofErr w:type="spellStart"/>
+        <w:t xml:space="preserve"> eine vorhandene Dat</w:t>
+      </w:r>
       <w:r>
         <w:rPr>
           <w:rFonts w:cs="Arial"/>
           <w:i/>
           <w:iCs/>
         </w:rPr>
-        <w:t>Datanbank</w:t>
-      </w:r>
-      <w:proofErr w:type="spellEnd"/>
+        <w:t>e</w:t>
+      </w:r>
       <w:r>
         <w:rPr>
           <w:rFonts w:cs="Arial"/>
           <w:i/>
           <w:iCs/>
         </w:rPr>
-        <w:t xml:space="preserve"> mit dem Namen </w:t>
+        <w:t xml:space="preserve">nbank mit dem Namen </w:t>
       </w:r>
       <w:proofErr w:type="spellStart"/>
       <w:r>
@@ -2473,6 +2477,14 @@
         <w:t>trainthebrain</w:t>
       </w:r>
       <w:proofErr w:type="spellEnd"/>
+      <w:r>
+        <w:rPr>
+          <w:rFonts w:cs="Arial"/>
+          <w:i/>
+          <w:iCs/>
+        </w:rPr>
+        <w:t>,</w:t>
+      </w:r>
       <w:r>
         <w:rPr>
           <w:rFonts w:cs="Arial"/>
@@ -2494,7 +2506,21 @@
     </w:p>
     <w:p>
       <w:r>
-        <w:t>Das Programm benötigt einen eigenen Benutzer mit Zugriff auf die oben genannte Datenbank damit diese out-of-</w:t>
+        <w:t>Das Programm benötigt einen eigenen Benutzer mit Zugriff auf die oben genannte Datenbank</w:t>
+      </w:r>
+      <w:r>
+        <w:t>,</w:t>
+      </w:r>
+      <w:r>
+        <w:t xml:space="preserve"> damit diese out-</w:t>
+      </w:r>
+      <w:proofErr w:type="spellStart"/>
+      <w:r>
+        <w:t>of</w:t>
+      </w:r>
+      <w:proofErr w:type="spellEnd"/>
+      <w:r>
+        <w:t>-</w:t>
       </w:r>
       <w:proofErr w:type="spellStart"/>
       <w:r>
@@ -2691,7 +2717,13 @@
     </w:p>
     <w:p>
       <w:r>
-        <w:t xml:space="preserve">Damit der Benutzer in der App verwendet werden kann muss dieser über die nötigen Berechtigungen verfügen, diese erteilen wir mit dem </w:t>
+        <w:t>Damit der Benutzer in der App verwendet werden kann</w:t>
+      </w:r>
+      <w:r>
+        <w:t>,</w:t>
+      </w:r>
+      <w:r>
+        <w:t xml:space="preserve"> muss dieser über die nötigen Berechtigungen verfügen, diese erteilen wir mit dem </w:t>
       </w:r>
       <w:proofErr w:type="gramStart"/>
       <w:r>
@@ -2860,25 +2892,23 @@
           <w:i/>
           <w:iCs/>
         </w:rPr>
-        <w:t xml:space="preserve"> Punkt 2 ist optional und dienen dazu das die App "out-of-</w:t>
-      </w:r>
-      <w:proofErr w:type="spellStart"/>
+        <w:t xml:space="preserve"> Punkt </w:t>
+      </w:r>
       <w:r>
         <w:rPr>
           <w:rFonts w:cs="Arial"/>
           <w:i/>
           <w:iCs/>
         </w:rPr>
-        <w:t>the</w:t>
-      </w:r>
-      <w:proofErr w:type="spellEnd"/>
+        <w:t>Benutzer (optional),</w:t>
+      </w:r>
       <w:r>
         <w:rPr>
           <w:rFonts w:cs="Arial"/>
           <w:i/>
           <w:iCs/>
         </w:rPr>
-        <w:t xml:space="preserve">-box" verwendet werden kann, </w:t>
+        <w:t xml:space="preserve"> ist optional und dienen dazu</w:t>
       </w:r>
       <w:r>
         <w:rPr>
@@ -2886,7 +2916,7 @@
           <w:i/>
           <w:iCs/>
         </w:rPr>
-        <w:t>Sie können</w:t>
+        <w:t>,</w:t>
       </w:r>
       <w:r>
         <w:rPr>
@@ -2894,7 +2924,7 @@
           <w:i/>
           <w:iCs/>
         </w:rPr>
-        <w:t xml:space="preserve"> </w:t>
+        <w:t xml:space="preserve"> das</w:t>
       </w:r>
       <w:r>
         <w:rPr>
@@ -2902,7 +2932,7 @@
           <w:i/>
           <w:iCs/>
         </w:rPr>
-        <w:t>jedoch</w:t>
+        <w:t xml:space="preserve">s </w:t>
       </w:r>
       <w:r>
         <w:rPr>
@@ -2910,28 +2940,84 @@
           <w:i/>
           <w:iCs/>
         </w:rPr>
-        <w:t xml:space="preserve"> auf </w:t>
-      </w:r>
-      <w:proofErr w:type="gramStart"/>
+        <w:t>die App "out-</w:t>
+      </w:r>
+      <w:proofErr w:type="spellStart"/>
       <w:r>
         <w:rPr>
           <w:rFonts w:cs="Arial"/>
           <w:i/>
           <w:iCs/>
         </w:rPr>
-        <w:t xml:space="preserve">das </w:t>
-      </w:r>
-      <w:proofErr w:type="spellStart"/>
+        <w:t>of</w:t>
+      </w:r>
+      <w:proofErr w:type="spellEnd"/>
       <w:r>
         <w:rPr>
           <w:rFonts w:cs="Arial"/>
           <w:i/>
           <w:iCs/>
         </w:rPr>
-        <w:t>anlegen</w:t>
+        <w:t>-</w:t>
+      </w:r>
+      <w:proofErr w:type="spellStart"/>
+      <w:r>
+        <w:rPr>
+          <w:rFonts w:cs="Arial"/>
+          <w:i/>
+          <w:iCs/>
+        </w:rPr>
+        <w:t>the</w:t>
       </w:r>
       <w:proofErr w:type="spellEnd"/>
-      <w:proofErr w:type="gramEnd"/>
+      <w:r>
+        <w:rPr>
+          <w:rFonts w:cs="Arial"/>
+          <w:i/>
+          <w:iCs/>
+        </w:rPr>
+        <w:t xml:space="preserve">-box" verwendet werden kann, </w:t>
+      </w:r>
+      <w:r>
+        <w:rPr>
+          <w:rFonts w:cs="Arial"/>
+          <w:i/>
+          <w:iCs/>
+        </w:rPr>
+        <w:t>Sie können</w:t>
+      </w:r>
+      <w:r>
+        <w:rPr>
+          <w:rFonts w:cs="Arial"/>
+          <w:i/>
+          <w:iCs/>
+        </w:rPr>
+        <w:t xml:space="preserve"> </w:t>
+      </w:r>
+      <w:r>
+        <w:rPr>
+          <w:rFonts w:cs="Arial"/>
+          <w:i/>
+          <w:iCs/>
+        </w:rPr>
+        <w:t>jedoch</w:t>
+      </w:r>
+      <w:r>
+        <w:rPr>
+          <w:rFonts w:cs="Arial"/>
+          <w:i/>
+          <w:iCs/>
+        </w:rPr>
+        <w:t xml:space="preserve"> auf das </w:t>
+      </w:r>
+      <w:r>
+        <w:rPr>
+          <w:rFonts w:cs="Arial"/>
+          <w:i/>
+          <w:iCs/>
+        </w:rPr>
+        <w:t>Anlegen</w:t>
+      </w:r>
       <w:r>
         <w:rPr>
           <w:rFonts w:cs="Arial"/>
@@ -3799,17 +3885,9 @@
       <w:r>
         <w:t xml:space="preserve"> interessierte </w:t>
       </w:r>
-      <w:proofErr w:type="gramStart"/>
-      <w:r>
-        <w:t xml:space="preserve">unter </w:t>
-      </w:r>
-      <w:r>
-        <w:t xml:space="preserve">dem </w:t>
-      </w:r>
-      <w:r>
-        <w:t>folgendem Link</w:t>
-      </w:r>
-      <w:proofErr w:type="gramEnd"/>
+      <w:r>
+        <w:t>unter dem folgenden Link</w:t>
+      </w:r>
       <w:r>
         <w:t>:</w:t>
       </w:r>
@@ -3822,7 +3900,21 @@
             <w:rStyle w:val="Hyperlink"/>
             <w:rFonts w:cs="Arial"/>
           </w:rPr>
-          <w:t>https://github.com/script-source-net/NDSHF_SemArbeit_1</w:t>
+          <w:t>https://github.com/script-sourc</w:t>
+        </w:r>
+        <w:r>
+          <w:rPr>
+            <w:rStyle w:val="Hyperlink"/>
+            <w:rFonts w:cs="Arial"/>
+          </w:rPr>
+          <w:t>e</w:t>
+        </w:r>
+        <w:r>
+          <w:rPr>
+            <w:rStyle w:val="Hyperlink"/>
+            <w:rFonts w:cs="Arial"/>
+          </w:rPr>
+          <w:t>-net/NDSHF_SemArbeit_1</w:t>
         </w:r>
       </w:hyperlink>
     </w:p>
@@ -4030,14 +4122,12 @@
         </w:rPr>
         <w:t xml:space="preserve">Starten Sie die Applikation mittels </w:t>
       </w:r>
-      <w:proofErr w:type="spellStart"/>
-      <w:r>
-        <w:rPr>
-          <w:rFonts w:cs="Arial"/>
-        </w:rPr>
-        <w:t>klick</w:t>
-      </w:r>
-      <w:proofErr w:type="spellEnd"/>
+      <w:r>
+        <w:rPr>
+          <w:rFonts w:cs="Arial"/>
+        </w:rPr>
+        <w:t>Klick</w:t>
+      </w:r>
       <w:r>
         <w:rPr>
           <w:rFonts w:cs="Arial"/>
@@ -4222,7 +4312,13 @@
         <w:t>klicken</w:t>
       </w:r>
       <w:r>
-        <w:t xml:space="preserve"> Sie auf den Button «Lernmodus</w:t>
+        <w:t xml:space="preserve"> Sie auf den Button </w:t>
+      </w:r>
+      <w:r>
+        <w:t>«</w:t>
+      </w:r>
+      <w:r>
+        <w:t>Lernmodus</w:t>
       </w:r>
       <w:r>
         <w:t xml:space="preserve"> </w:t>
@@ -4395,7 +4491,13 @@
         <w:t>klicken</w:t>
       </w:r>
       <w:r>
-        <w:t xml:space="preserve"> Sie den Startbutton. Möchten Sie den Lernmodus verlassen, dann betätigen Sie den </w:t>
+        <w:t xml:space="preserve"> Sie</w:t>
+      </w:r>
+      <w:r>
+        <w:t xml:space="preserve"> auf</w:t>
+      </w:r>
+      <w:r>
+        <w:t xml:space="preserve"> den Startbutton. Möchten Sie den Lernmodus verlassen, dann betätigen Sie den </w:t>
       </w:r>
       <w:r>
         <w:t>Zurückbutton und gelangen somit wieder ins Hauptmenü.</w:t>
@@ -4518,7 +4620,13 @@
         <w:t>Mit einem Klick auf die Antwort markieren</w:t>
       </w:r>
       <w:r>
-        <w:t xml:space="preserve"> (Blau)</w:t>
+        <w:t xml:space="preserve"> (</w:t>
+      </w:r>
+      <w:r>
+        <w:t>b</w:t>
+      </w:r>
+      <w:r>
+        <w:t>lau)</w:t>
       </w:r>
       <w:r>
         <w:t xml:space="preserve"> Sie </w:t>
@@ -4535,7 +4643,13 @@
       </w:r>
       <w:proofErr w:type="gramEnd"/>
       <w:r>
-        <w:t xml:space="preserve"> auf die bereits markierte Antwort können Sie jederzeit die </w:t>
+        <w:t xml:space="preserve"> auf die bereits markierte Antwort</w:t>
+      </w:r>
+      <w:r>
+        <w:t>,</w:t>
+      </w:r>
+      <w:r>
+        <w:t xml:space="preserve"> können Sie jederzeit die </w:t>
       </w:r>
       <w:r>
         <w:t xml:space="preserve">Markierung wieder aufheben. </w:t>
@@ -4555,13 +4669,17 @@
       <w:r>
         <w:t xml:space="preserve"> auf dem </w:t>
       </w:r>
-      <w:proofErr w:type="spellStart"/>
-      <w:r>
-        <w:t>Mulitplechoice</w:t>
-      </w:r>
-      <w:proofErr w:type="spellEnd"/>
-      <w:r>
-        <w:t>-</w:t>
+      <w:r>
+        <w:t>Multiple</w:t>
+      </w:r>
+      <w:r>
+        <w:t xml:space="preserve"> C</w:t>
+      </w:r>
+      <w:r>
+        <w:t>hoice</w:t>
+      </w:r>
+      <w:r>
+        <w:t xml:space="preserve"> </w:t>
       </w:r>
       <w:r>
         <w:t>P</w:t>
@@ -4573,15 +4691,19 @@
         <w:t xml:space="preserve"> (</w:t>
       </w:r>
       <w:r>
-        <w:t xml:space="preserve">siehe Anhang: Erklärung </w:t>
-      </w:r>
-      <w:proofErr w:type="spellStart"/>
-      <w:r>
-        <w:t>Multiplechoice</w:t>
-      </w:r>
-      <w:proofErr w:type="spellEnd"/>
-      <w:r>
-        <w:t>-Prinzip)</w:t>
+        <w:t>siehe Anhang: Erklärung Multiple</w:t>
+      </w:r>
+      <w:r>
+        <w:t xml:space="preserve"> C</w:t>
+      </w:r>
+      <w:r>
+        <w:t>hoice</w:t>
+      </w:r>
+      <w:r>
+        <w:t xml:space="preserve"> </w:t>
+      </w:r>
+      <w:r>
+        <w:t>Prinzip)</w:t>
       </w:r>
       <w:r>
         <w:rPr>
@@ -4604,13 +4726,22 @@
         <w:t>überprüfen so betätigen Sie den blauen Button «Antwort prüfen»</w:t>
       </w:r>
       <w:r>
+        <w:t>.</w:t>
+      </w:r>
+      <w:r>
         <w:t xml:space="preserve"> Die Antworten, die Sie als richtig markiert haben und auch </w:t>
       </w:r>
       <w:r>
         <w:t>effektiv</w:t>
       </w:r>
       <w:r>
-        <w:t xml:space="preserve"> richtig sind werden grün markiert.</w:t>
+        <w:t xml:space="preserve"> richtig sind</w:t>
+      </w:r>
+      <w:r>
+        <w:t>,</w:t>
+      </w:r>
+      <w:r>
+        <w:t xml:space="preserve"> werden grün markiert.</w:t>
       </w:r>
       <w:r>
         <w:t xml:space="preserve"> </w:t>
@@ -4820,7 +4951,13 @@
         <w:t>werden alle Ihre beantworteten Fragen und die dazugehörige Punktezahl ausgewertet und als Grafik dargestellt.</w:t>
       </w:r>
       <w:r>
-        <w:t xml:space="preserve"> Möchten Sie den Lernmodus von neuem starten klicken Sie auf “N</w:t>
+        <w:t xml:space="preserve"> Möchten Sie den Lernmodus von neuem starten</w:t>
+      </w:r>
+      <w:r>
+        <w:t>,</w:t>
+      </w:r>
+      <w:r>
+        <w:t xml:space="preserve"> klicken Sie auf “N</w:t>
       </w:r>
       <w:r>
         <w:t>ochmals” somit</w:t>
@@ -4936,11 +5073,6 @@
       <w:bookmarkEnd w:id="19"/>
     </w:p>
     <w:p>
-      <w:pPr>
-        <w:rPr>
-          <w:rFonts w:cs="Arial"/>
-        </w:rPr>
-      </w:pPr>
       <w:r>
         <w:t xml:space="preserve">Im Editormodus </w:t>
       </w:r>
@@ -4971,6 +5103,8 @@
       <w:r>
         <w:t>löschen, so klicken Sie auf das Eimer Symbol.</w:t>
       </w:r>
+    </w:p>
+    <w:p>
       <w:r>
         <w:rPr>
           <w:rFonts w:cs="Arial"/>
@@ -5205,22 +5339,10 @@
         <w:t xml:space="preserve">Möchten Sie eine </w:t>
       </w:r>
       <w:r>
-        <w:t>Antwort löschen, so entfernen Sie den Antworttext.</w:t>
-      </w:r>
-      <w:r>
-        <w:t xml:space="preserve"> Möchten Sie eine Frage löschen</w:t>
-      </w:r>
-      <w:r>
-        <w:t xml:space="preserve">, so entfernen Sie den Fragetext. Alle dazugehörigen Antworten werden </w:t>
-      </w:r>
-      <w:r>
-        <w:t xml:space="preserve">ebenfalls </w:t>
-      </w:r>
-      <w:r>
-        <w:t xml:space="preserve">automatisch </w:t>
-      </w:r>
-      <w:r>
-        <w:t>gelöscht.</w:t>
+        <w:t>Antwort löschen, so entfernen Sie den Antworttext</w:t>
+      </w:r>
+      <w:r>
+        <w:t xml:space="preserve">. </w:t>
       </w:r>
     </w:p>
     <w:p>
@@ -5250,6 +5372,14 @@
     </w:p>
     <w:p>
       <w:pPr>
+        <w:spacing w:line="360" w:lineRule="auto"/>
+        <w:rPr>
+          <w:rFonts w:cs="Arial"/>
+        </w:rPr>
+      </w:pPr>
+    </w:p>
+    <w:p>
+      <w:pPr>
         <w:pStyle w:val="berschrift2"/>
         <w:rPr>
           <w:b w:val="0"/>
@@ -5267,39 +5397,40 @@
     </w:p>
     <w:p>
       <w:r>
-        <w:t>Möchten Sie eine neue Frage/Antwort Kombination erstellen so klicken Sie auf der Frageübersichts</w:t>
-      </w:r>
-      <w:r>
-        <w:t>seite auf den Button «+Neue Frage hinzufügen».</w:t>
+        <w:t>Möchten Sie eine neue Frage/Antwort Kombination erstellen</w:t>
+      </w:r>
+      <w:r>
+        <w:t>,</w:t>
+      </w:r>
+      <w:r>
+        <w:t xml:space="preserve"> so klicken Sie auf der Frageübersichts</w:t>
+      </w:r>
+      <w:r>
+        <w:t>seite auf den Button «Neue Frage hinzufügen».</w:t>
       </w:r>
       <w:r>
         <w:t xml:space="preserve"> Sie befinden sich nun auf der leeren </w:t>
       </w:r>
       <w:r>
-        <w:t>Editorseite (</w:t>
-      </w:r>
-      <w:r>
-        <w:t>siehe Ab</w:t>
-      </w:r>
-      <w:r>
-        <w:t xml:space="preserve">b. </w:t>
-      </w:r>
-      <w:proofErr w:type="spellStart"/>
-      <w:r>
-        <w:t>xy</w:t>
-      </w:r>
-      <w:proofErr w:type="spellEnd"/>
-      <w:r>
-        <w:t>)</w:t>
-      </w:r>
-      <w:r>
-        <w:t xml:space="preserve">. Unter Fragen: geben Sie Ihren Fragetext ein. Bei Antworten1-4 den Antworttext. Setzen </w:t>
+        <w:t>Editorseite</w:t>
+      </w:r>
+      <w:r>
+        <w:t xml:space="preserve">. </w:t>
+      </w:r>
+      <w:r>
+        <w:t xml:space="preserve">Unter Fragen: geben Sie Ihren Fragetext ein. Bei Antworten1-4 den Antworttext. Setzen </w:t>
       </w:r>
       <w:r>
         <w:t xml:space="preserve">Sie einen Haken unter Korrekte Antwort, wenn die Antwort korrekt ist. Es muss mindestens eine Antwort als korrekt markiert sein </w:t>
       </w:r>
       <w:r>
-        <w:t xml:space="preserve">und mindestens zwei Antwortmöglichkeiten pro Frage eingetragen sein. </w:t>
+        <w:t xml:space="preserve">und mindestens zwei Antwortmöglichkeiten pro Frage eingetragen </w:t>
+      </w:r>
+      <w:r>
+        <w:t>werden</w:t>
+      </w:r>
+      <w:r>
+        <w:t xml:space="preserve">. </w:t>
       </w:r>
       <w:r>
         <w:t xml:space="preserve">Mittels «Speichern» Button speichern Sie Ihre neu erstellten Fragen und Antworten, diese werden </w:t>
@@ -5383,21 +5514,19 @@
       </w:pPr>
       <w:bookmarkStart w:id="23" w:name="_Toc93735882"/>
       <w:r>
-        <w:t xml:space="preserve">Erklärung des </w:t>
-      </w:r>
-      <w:proofErr w:type="spellStart"/>
-      <w:r>
-        <w:t>Multiple</w:t>
-      </w:r>
-      <w:r>
-        <w:t>c</w:t>
+        <w:t>Erklärung des Multiple</w:t>
+      </w:r>
+      <w:r>
+        <w:t xml:space="preserve"> C</w:t>
       </w:r>
       <w:r>
         <w:t>hoice</w:t>
       </w:r>
-      <w:proofErr w:type="spellEnd"/>
-      <w:r>
-        <w:t>-Prinzips</w:t>
+      <w:r>
+        <w:t xml:space="preserve"> </w:t>
+      </w:r>
+      <w:r>
+        <w:t>Prinzips</w:t>
       </w:r>
       <w:r>
         <w:t xml:space="preserve"> unserer Applikation</w:t>
@@ -5488,13 +5617,17 @@
         <w:t xml:space="preserve"> beantwortet</w:t>
       </w:r>
       <w:r>
-        <w:t xml:space="preserve">. Die Auswertung erfolgt auf dem Endscreen als Prozentuale Darstellung: % aller </w:t>
-      </w:r>
-      <w:proofErr w:type="gramStart"/>
-      <w:r>
-        <w:t>Fragen</w:t>
-      </w:r>
-      <w:proofErr w:type="gramEnd"/>
+        <w:t>. Die Auswertung erfolgt auf dem Endscreen</w:t>
+      </w:r>
+      <w:r>
+        <w:t xml:space="preserve"> (Zusammenfassung)</w:t>
+      </w:r>
+      <w:r>
+        <w:t xml:space="preserve"> als Prozentuale Darstellung: % aller </w:t>
+      </w:r>
+      <w:r>
+        <w:t>Fragen,</w:t>
+      </w:r>
       <w:r>
         <w:t xml:space="preserve"> die bei diesem Durchlauf </w:t>
       </w:r>
@@ -6457,6 +6590,18 @@
       <w:sz w:val="20"/>
     </w:rPr>
   </w:style>
+  <w:style w:type="character" w:styleId="BesuchterLink">
+    <w:name w:val="FollowedHyperlink"/>
+    <w:basedOn w:val="Absatz-Standardschriftart"/>
+    <w:uiPriority w:val="99"/>
+    <w:semiHidden/>
+    <w:unhideWhenUsed/>
+    <w:rsid w:val="00F30A49"/>
+    <w:rPr>
+      <w:color w:val="954F72" w:themeColor="followedHyperlink"/>
+      <w:u w:val="single"/>
+    </w:rPr>
+  </w:style>
 </w:styles>
 </file>
 
@@ -6756,25 +6901,6 @@
 </file>
 
 <file path=customXml/item1.xml><?xml version="1.0" encoding="utf-8"?>
-<?mso-contentType ?>
-<FormTemplates xmlns="http://schemas.microsoft.com/sharepoint/v3/contenttype/forms">
-  <Display>DocumentLibraryForm</Display>
-  <Edit>DocumentLibraryForm</Edit>
-  <New>DocumentLibraryForm</New>
-</FormTemplates>
-</file>
-
-<file path=customXml/item2.xml><?xml version="1.0" encoding="utf-8"?>
-<p:properties xmlns:p="http://schemas.microsoft.com/office/2006/metadata/properties" xmlns:xsi="http://www.w3.org/2001/XMLSchema-instance" xmlns:pc="http://schemas.microsoft.com/office/infopath/2007/PartnerControls">
-  <documentManagement/>
-</p:properties>
-</file>
-
-<file path=customXml/item3.xml><?xml version="1.0" encoding="utf-8"?>
-<b:Sources xmlns:b="http://schemas.openxmlformats.org/officeDocument/2006/bibliography" xmlns="http://schemas.openxmlformats.org/officeDocument/2006/bibliography" SelectedStyle="/APASixthEditionOfficeOnline.xsl" StyleName="APA" Version="6"/>
-</file>
-
-<file path=customXml/item4.xml><?xml version="1.0" encoding="utf-8"?>
 <ct:contentTypeSchema xmlns:ct="http://schemas.microsoft.com/office/2006/metadata/contentType" xmlns:ma="http://schemas.microsoft.com/office/2006/metadata/properties/metaAttributes" ct:_="" ma:_="" ma:contentTypeName="Dokument" ma:contentTypeID="0x0101003EA52DA6EFA92C4D977C73ACAFC33B9F" ma:contentTypeVersion="8" ma:contentTypeDescription="Ein neues Dokument erstellen." ma:contentTypeScope="" ma:versionID="40cb598426249fa849b6d2d81de7d589">
   <xsd:schema xmlns:xsd="http://www.w3.org/2001/XMLSchema" xmlns:xs="http://www.w3.org/2001/XMLSchema" xmlns:p="http://schemas.microsoft.com/office/2006/metadata/properties" xmlns:ns2="2f5bdd19-6a9d-44f0-9eb5-74a7badda8e9" targetNamespace="http://schemas.microsoft.com/office/2006/metadata/properties" ma:root="true" ma:fieldsID="dfe2c0af23338b564e44a5e42c9f9aa0" ns2:_="">
     <xsd:import namespace="2f5bdd19-6a9d-44f0-9eb5-74a7badda8e9"/>
@@ -6944,32 +7070,26 @@
 </ct:contentTypeSchema>
 </file>
 
-<file path=customXml/itemProps1.xml><?xml version="1.0" encoding="utf-8"?>
-<ds:datastoreItem xmlns:ds="http://schemas.openxmlformats.org/officeDocument/2006/customXml" ds:itemID="{2F2DD955-4A73-4ABD-B3A0-121F3FE43D0B}">
-  <ds:schemaRefs>
-    <ds:schemaRef ds:uri="http://schemas.microsoft.com/sharepoint/v3/contenttype/forms"/>
-  </ds:schemaRefs>
-</ds:datastoreItem>
+<file path=customXml/item2.xml><?xml version="1.0" encoding="utf-8"?>
+<b:Sources xmlns:b="http://schemas.openxmlformats.org/officeDocument/2006/bibliography" xmlns="http://schemas.openxmlformats.org/officeDocument/2006/bibliography" SelectedStyle="/APASixthEditionOfficeOnline.xsl" StyleName="APA" Version="6"/>
 </file>
 
-<file path=customXml/itemProps2.xml><?xml version="1.0" encoding="utf-8"?>
-<ds:datastoreItem xmlns:ds="http://schemas.openxmlformats.org/officeDocument/2006/customXml" ds:itemID="{3602643D-F607-47AE-ADEB-9CB3F0823F8C}">
-  <ds:schemaRefs>
-    <ds:schemaRef ds:uri="http://schemas.microsoft.com/office/2006/metadata/properties"/>
-    <ds:schemaRef ds:uri="http://schemas.microsoft.com/office/infopath/2007/PartnerControls"/>
-  </ds:schemaRefs>
-</ds:datastoreItem>
+<file path=customXml/item3.xml><?xml version="1.0" encoding="utf-8"?>
+<p:properties xmlns:p="http://schemas.microsoft.com/office/2006/metadata/properties" xmlns:xsi="http://www.w3.org/2001/XMLSchema-instance" xmlns:pc="http://schemas.microsoft.com/office/infopath/2007/PartnerControls">
+  <documentManagement/>
+</p:properties>
 </file>
 
-<file path=customXml/itemProps3.xml><?xml version="1.0" encoding="utf-8"?>
-<ds:datastoreItem xmlns:ds="http://schemas.openxmlformats.org/officeDocument/2006/customXml" ds:itemID="{57E27363-E516-F244-897E-745D50E339A0}">
-  <ds:schemaRefs>
-    <ds:schemaRef ds:uri="http://schemas.openxmlformats.org/officeDocument/2006/bibliography"/>
-  </ds:schemaRefs>
-</ds:datastoreItem>
+<file path=customXml/item4.xml><?xml version="1.0" encoding="utf-8"?>
+<?mso-contentType ?>
+<FormTemplates xmlns="http://schemas.microsoft.com/sharepoint/v3/contenttype/forms">
+  <Display>DocumentLibraryForm</Display>
+  <Edit>DocumentLibraryForm</Edit>
+  <New>DocumentLibraryForm</New>
+</FormTemplates>
 </file>
 
-<file path=customXml/itemProps4.xml><?xml version="1.0" encoding="utf-8"?>
+<file path=customXml/itemProps1.xml><?xml version="1.0" encoding="utf-8"?>
 <ds:datastoreItem xmlns:ds="http://schemas.openxmlformats.org/officeDocument/2006/customXml" ds:itemID="{9653E947-B38F-4BD2-9AC5-8696DBCEB0B4}">
   <ds:schemaRefs>
     <ds:schemaRef ds:uri="http://schemas.microsoft.com/office/2006/metadata/contentType"/>
@@ -6985,4 +7105,29 @@
     <ds:schemaRef ds:uri="http://schemas.microsoft.com/internal/obd"/>
   </ds:schemaRefs>
 </ds:datastoreItem>
+</file>
+
+<file path=customXml/itemProps2.xml><?xml version="1.0" encoding="utf-8"?>
+<ds:datastoreItem xmlns:ds="http://schemas.openxmlformats.org/officeDocument/2006/customXml" ds:itemID="{57E27363-E516-F244-897E-745D50E339A0}">
+  <ds:schemaRefs>
+    <ds:schemaRef ds:uri="http://schemas.openxmlformats.org/officeDocument/2006/bibliography"/>
+  </ds:schemaRefs>
+</ds:datastoreItem>
+</file>
+
+<file path=customXml/itemProps3.xml><?xml version="1.0" encoding="utf-8"?>
+<ds:datastoreItem xmlns:ds="http://schemas.openxmlformats.org/officeDocument/2006/customXml" ds:itemID="{3602643D-F607-47AE-ADEB-9CB3F0823F8C}">
+  <ds:schemaRefs>
+    <ds:schemaRef ds:uri="http://schemas.microsoft.com/office/2006/metadata/properties"/>
+    <ds:schemaRef ds:uri="http://schemas.microsoft.com/office/infopath/2007/PartnerControls"/>
+  </ds:schemaRefs>
+</ds:datastoreItem>
+</file>
+
+<file path=customXml/itemProps4.xml><?xml version="1.0" encoding="utf-8"?>
+<ds:datastoreItem xmlns:ds="http://schemas.openxmlformats.org/officeDocument/2006/customXml" ds:itemID="{2F2DD955-4A73-4ABD-B3A0-121F3FE43D0B}">
+  <ds:schemaRefs>
+    <ds:schemaRef ds:uri="http://schemas.microsoft.com/sharepoint/v3/contenttype/forms"/>
+  </ds:schemaRefs>
+</ds:datastoreItem>
 </file>
</xml_diff>